<commit_message>
Add paper, report, poster and ppt
</commit_message>
<xml_diff>
--- a/paper.docx
+++ b/paper.docx
@@ -1,16 +1,14 @@
 
 <file path=word/document.xml><?xml version="1.0" encoding="utf-8"?>
-<w:document xmlns:wpc="http://schemas.microsoft.com/office/word/2010/wordprocessingCanvas" xmlns:cx="http://schemas.microsoft.com/office/drawing/2014/chartex" xmlns:cx1="http://schemas.microsoft.com/office/drawing/2015/9/8/chartex" xmlns:cx2="http://schemas.microsoft.com/office/drawing/2015/10/21/chartex" xmlns:cx3="http://schemas.microsoft.com/office/drawing/2016/5/9/chartex" xmlns:cx4="http://schemas.microsoft.com/office/drawing/2016/5/10/chartex" xmlns:cx5="http://schemas.microsoft.com/office/drawing/2016/5/11/chartex" xmlns:cx6="http://schemas.microsoft.com/office/drawing/2016/5/12/chartex" xmlns:cx7="http://schemas.microsoft.com/office/drawing/2016/5/13/chartex" xmlns:cx8="http://schemas.microsoft.com/office/drawing/2016/5/14/chartex" xmlns:mc="http://schemas.openxmlformats.org/markup-compatibility/2006" xmlns:aink="http://schemas.microsoft.com/office/drawing/2016/ink" xmlns:am3d="http://schemas.microsoft.com/office/drawing/2017/model3d" xmlns:o="urn:schemas-microsoft-com:office:office" xmlns:r="http://schemas.openxmlformats.org/officeDocument/2006/relationships" xmlns:m="http://schemas.openxmlformats.org/officeDocument/2006/math" xmlns:v="urn:schemas-microsoft-com:vml" xmlns:wp14="http://schemas.microsoft.com/office/word/2010/wordprocessingDrawing" xmlns:wp="http://schemas.openxmlformats.org/drawingml/2006/wordprocessingDrawing" xmlns:w10="urn:schemas-microsoft-com:office:word" xmlns:w="http://schemas.openxmlformats.org/wordprocessingml/2006/main" xmlns:w14="http://schemas.microsoft.com/office/word/2010/wordml" xmlns:w15="http://schemas.microsoft.com/office/word/2012/wordml" xmlns:w16cid="http://schemas.microsoft.com/office/word/2016/wordml/cid" xmlns:w16se="http://schemas.microsoft.com/office/word/2015/wordml/symex" xmlns:wpg="http://schemas.microsoft.com/office/word/2010/wordprocessingGroup" xmlns:wpi="http://schemas.microsoft.com/office/word/2010/wordprocessingInk" xmlns:wne="http://schemas.microsoft.com/office/word/2006/wordml" xmlns:wps="http://schemas.microsoft.com/office/word/2010/wordprocessingShape" mc:Ignorable="w14 w15 w16se w16cid wp14">
+<w:document xmlns:ve="http://schemas.openxmlformats.org/markup-compatibility/2006" xmlns:o="urn:schemas-microsoft-com:office:office" xmlns:r="http://schemas.openxmlformats.org/officeDocument/2006/relationships" xmlns:m="http://schemas.openxmlformats.org/officeDocument/2006/math" xmlns:v="urn:schemas-microsoft-com:vml" xmlns:wp="http://schemas.openxmlformats.org/drawingml/2006/wordprocessingDrawing" xmlns:w10="urn:schemas-microsoft-com:office:word" xmlns:w="http://schemas.openxmlformats.org/wordprocessingml/2006/main" xmlns:wne="http://schemas.microsoft.com/office/word/2006/wordml">
   <w:body>
     <w:p>
       <w:pPr>
         <w:pStyle w:val="Title"/>
         <w:framePr w:hSpace="0" w:wrap="notBeside" w:x="1455" w:y="-445"/>
       </w:pPr>
-      <w:bookmarkStart w:id="0" w:name="_Hlk14181218"/>
-      <w:bookmarkEnd w:id="0"/>
-      <w:r>
-        <w:t>3D Point Cloud Classification</w:t>
+      <w:r>
+        <w:t>Semantic Labelling of 3D Point</w:t>
       </w:r>
     </w:p>
     <w:p>
@@ -28,7 +26,7 @@
           <w:sz w:val="24"/>
           <w:szCs w:val="24"/>
         </w:rPr>
-        <w:footnoteReference w:customMarkFollows="1" w:id="1"/>
+        <w:footnoteReference w:customMarkFollows="1" w:id="2"/>
         <w:sym w:font="Symbol" w:char="F020"/>
       </w:r>
     </w:p>
@@ -70,31 +68,13 @@
         </w:rPr>
         <w:t xml:space="preserve">, </w:t>
       </w:r>
-      <w:proofErr w:type="spellStart"/>
-      <w:r>
-        <w:rPr>
-          <w:sz w:val="24"/>
-          <w:szCs w:val="24"/>
-        </w:rPr>
-        <w:t>Priyanshi</w:t>
-      </w:r>
-      <w:proofErr w:type="spellEnd"/>
-      <w:r>
-        <w:rPr>
-          <w:sz w:val="24"/>
-          <w:szCs w:val="24"/>
-        </w:rPr>
-        <w:t xml:space="preserve"> </w:t>
-      </w:r>
-      <w:proofErr w:type="spellStart"/>
-      <w:r>
-        <w:rPr>
-          <w:sz w:val="24"/>
-          <w:szCs w:val="24"/>
-        </w:rPr>
-        <w:t>Chirania</w:t>
-      </w:r>
-      <w:proofErr w:type="spellEnd"/>
+      <w:r>
+        <w:rPr>
+          <w:sz w:val="24"/>
+          <w:szCs w:val="24"/>
+        </w:rPr>
+        <w:t>PriyanshiChirania</w:t>
+      </w:r>
       <w:r>
         <w:rPr>
           <w:sz w:val="24"/>
@@ -125,21 +105,7 @@
           <w:sz w:val="24"/>
           <w:szCs w:val="24"/>
         </w:rPr>
-        <w:t>Dr.</w:t>
-      </w:r>
-      <w:r>
-        <w:rPr>
-          <w:sz w:val="24"/>
-          <w:szCs w:val="24"/>
-        </w:rPr>
-        <w:t xml:space="preserve"> </w:t>
-      </w:r>
-      <w:r>
-        <w:rPr>
-          <w:sz w:val="24"/>
-          <w:szCs w:val="24"/>
-        </w:rPr>
-        <w:t>Suneet</w:t>
+        <w:t>Dr.Suneet</w:t>
       </w:r>
       <w:r>
         <w:rPr>
@@ -211,7 +177,7 @@
           <w:sz w:val="24"/>
           <w:szCs w:val="24"/>
         </w:rPr>
-        <w:t xml:space="preserve"> </w:t>
+        <w:t>We deploy</w:t>
       </w:r>
       <w:r>
         <w:rPr>
@@ -220,7 +186,7 @@
           <w:sz w:val="24"/>
           <w:szCs w:val="24"/>
         </w:rPr>
-        <w:t>We deploy</w:t>
+        <w:t xml:space="preserve"> an algorithm for semantic labeling of each 3D point in order to make the robot understand the nature of the environment.</w:t>
       </w:r>
       <w:r>
         <w:rPr>
@@ -228,8 +194,9 @@
           <w:color w:val="000000" w:themeColor="text1"/>
           <w:sz w:val="24"/>
           <w:szCs w:val="24"/>
-        </w:rPr>
-        <w:t xml:space="preserve"> an algorithm for semantic labeling of each 3D point in order to make the robot understand the nature of the environment.</w:t>
+          <w:shd w:val="clear" w:color="auto" w:fill="FFFFFF"/>
+        </w:rPr>
+        <w:t xml:space="preserve"> We implement a methodology to make use of the geometric features along with </w:t>
       </w:r>
       <w:r>
         <w:rPr>
@@ -239,7 +206,7 @@
           <w:szCs w:val="24"/>
           <w:shd w:val="clear" w:color="auto" w:fill="FFFFFF"/>
         </w:rPr>
-        <w:t xml:space="preserve"> We implement a methodology to make use of the geometric features along with </w:t>
+        <w:t xml:space="preserve">the </w:t>
       </w:r>
       <w:r>
         <w:rPr>
@@ -249,7 +216,7 @@
           <w:szCs w:val="24"/>
           <w:shd w:val="clear" w:color="auto" w:fill="FFFFFF"/>
         </w:rPr>
-        <w:t xml:space="preserve">the </w:t>
+        <w:t>intensity from segments of point cloud</w:t>
       </w:r>
       <w:r>
         <w:rPr>
@@ -259,7 +226,7 @@
           <w:szCs w:val="24"/>
           <w:shd w:val="clear" w:color="auto" w:fill="FFFFFF"/>
         </w:rPr>
-        <w:t>intensity from segments of point cloud</w:t>
+        <w:t xml:space="preserve">. Also, </w:t>
       </w:r>
       <w:r>
         <w:rPr>
@@ -269,7 +236,7 @@
           <w:szCs w:val="24"/>
           <w:shd w:val="clear" w:color="auto" w:fill="FFFFFF"/>
         </w:rPr>
-        <w:t xml:space="preserve">. Also, </w:t>
+        <w:t xml:space="preserve">a classifier corresponding to it is </w:t>
       </w:r>
       <w:r>
         <w:rPr>
@@ -279,7 +246,7 @@
           <w:szCs w:val="24"/>
           <w:shd w:val="clear" w:color="auto" w:fill="FFFFFF"/>
         </w:rPr>
-        <w:t xml:space="preserve">a classifier corresponding to it is </w:t>
+        <w:t>built</w:t>
       </w:r>
       <w:r>
         <w:rPr>
@@ -289,7 +256,7 @@
           <w:szCs w:val="24"/>
           <w:shd w:val="clear" w:color="auto" w:fill="FFFFFF"/>
         </w:rPr>
-        <w:t>built</w:t>
+        <w:t xml:space="preserve"> for the prediction </w:t>
       </w:r>
       <w:r>
         <w:rPr>
@@ -299,7 +266,7 @@
           <w:szCs w:val="24"/>
           <w:shd w:val="clear" w:color="auto" w:fill="FFFFFF"/>
         </w:rPr>
-        <w:t xml:space="preserve"> for the prediction </w:t>
+        <w:t>of associated</w:t>
       </w:r>
       <w:r>
         <w:rPr>
@@ -309,27 +276,23 @@
           <w:szCs w:val="24"/>
           <w:shd w:val="clear" w:color="auto" w:fill="FFFFFF"/>
         </w:rPr>
-        <w:t>of associated</w:t>
+        <w:t xml:space="preserve"> objects in the surrounding. The network we used is PointNet which provides a unified architecture for the application of object classification. This classifies a given point cloud into 40 main classes mentioned in the dataset ModelNet40.</w:t>
       </w:r>
       <w:r>
         <w:rPr>
           <w:b/>
           <w:color w:val="000000" w:themeColor="text1"/>
           <w:sz w:val="24"/>
-          <w:szCs w:val="24"/>
-          <w:shd w:val="clear" w:color="auto" w:fill="FFFFFF"/>
-        </w:rPr>
-        <w:t xml:space="preserve"> objects in the surrounding. The network we used is PointNet which provides a unified architecture for the application of object classification. This classifies a given point cloud into 40 main classes mentioned in the dataset ModelNet40.</w:t>
+        </w:rPr>
+        <w:t xml:space="preserve">For instance, </w:t>
       </w:r>
       <w:r>
         <w:rPr>
           <w:b/>
           <w:color w:val="000000" w:themeColor="text1"/>
           <w:sz w:val="24"/>
-          <w:szCs w:val="24"/>
-          <w:shd w:val="clear" w:color="auto" w:fill="FFFFFF"/>
-        </w:rPr>
-        <w:t xml:space="preserve"> </w:t>
+        </w:rPr>
+        <w:t>if a</w:t>
       </w:r>
       <w:r>
         <w:rPr>
@@ -337,7 +300,7 @@
           <w:color w:val="000000" w:themeColor="text1"/>
           <w:sz w:val="24"/>
         </w:rPr>
-        <w:t xml:space="preserve">For instance, </w:t>
+        <w:t xml:space="preserve"> room</w:t>
       </w:r>
       <w:r>
         <w:rPr>
@@ -345,7 +308,7 @@
           <w:color w:val="000000" w:themeColor="text1"/>
           <w:sz w:val="24"/>
         </w:rPr>
-        <w:t>if my</w:t>
+        <w:t xml:space="preserve"> is messed up with clothes and we</w:t>
       </w:r>
       <w:r>
         <w:rPr>
@@ -353,7 +316,7 @@
           <w:color w:val="000000" w:themeColor="text1"/>
           <w:sz w:val="24"/>
         </w:rPr>
-        <w:t xml:space="preserve"> room is messed up with clothes and I want to get it cleaned by the robot. So, the robot will first identify the boundary points of the object and will assign it the semantic label i.e. a proper meaning that it is a cloth. So, this forms the basic building block of 3d object detection.</w:t>
+        <w:t xml:space="preserve"> want to get it cleaned by the robot. So, the robot will first identify the boundary points of the object and will assign it the semantic label i.e. a proper meaning that it is a cloth. So, this forms the basic building block of 3d object detection.</w:t>
       </w:r>
     </w:p>
     <w:p>
@@ -478,6 +441,7 @@
       <w:r>
         <w:rPr>
           <w:noProof/>
+          <w:lang w:val="en-US" w:eastAsia="en-US"/>
         </w:rPr>
         <w:drawing>
           <wp:inline distT="0" distB="0" distL="0" distR="0">
@@ -536,13 +500,6 @@
           <w:szCs w:val="24"/>
         </w:rPr>
       </w:pPr>
-      <w:r>
-        <w:rPr>
-          <w:sz w:val="24"/>
-          <w:szCs w:val="24"/>
-        </w:rPr>
-        <w:t xml:space="preserve">                         </w:t>
-      </w:r>
     </w:p>
     <w:p>
       <w:pPr>
@@ -619,15 +576,6 @@
           <w:noProof/>
         </w:rPr>
       </w:pPr>
-      <w:r>
-        <w:t xml:space="preserve"> </w:t>
-      </w:r>
-      <w:r>
-        <w:rPr>
-          <w:noProof/>
-        </w:rPr>
-        <w:t xml:space="preserve">         </w:t>
-      </w:r>
     </w:p>
     <w:p>
       <w:pPr>
@@ -642,14 +590,12 @@
         <w:pStyle w:val="NormalWeb"/>
         <w:keepNext/>
         <w:spacing w:before="0" w:beforeAutospacing="0" w:after="0" w:afterAutospacing="0"/>
-        <w:jc w:val="both"/>
-      </w:pPr>
-      <w:r>
-        <w:t xml:space="preserve">         </w:t>
-      </w:r>
+        <w:jc w:val="center"/>
+      </w:pPr>
       <w:r>
         <w:rPr>
           <w:noProof/>
+          <w:lang w:val="en-US" w:eastAsia="en-US"/>
         </w:rPr>
         <w:drawing>
           <wp:inline distT="0" distB="0" distL="0" distR="0">
@@ -708,38 +654,17 @@
           <w:szCs w:val="24"/>
         </w:rPr>
       </w:pPr>
-      <w:r>
-        <w:rPr>
-          <w:sz w:val="24"/>
-          <w:szCs w:val="24"/>
-        </w:rPr>
-        <w:t xml:space="preserve">                               </w:t>
-      </w:r>
     </w:p>
     <w:p>
       <w:pPr>
         <w:pStyle w:val="Caption"/>
         <w:spacing w:after="0"/>
-        <w:jc w:val="both"/>
-        <w:rPr>
-          <w:sz w:val="24"/>
-          <w:szCs w:val="24"/>
-        </w:rPr>
-      </w:pPr>
-      <w:r>
-        <w:rPr>
-          <w:sz w:val="24"/>
-          <w:szCs w:val="24"/>
-        </w:rPr>
-        <w:t xml:space="preserve">                 </w:t>
-      </w:r>
-      <w:r>
-        <w:rPr>
-          <w:sz w:val="24"/>
-          <w:szCs w:val="24"/>
-        </w:rPr>
-        <w:t xml:space="preserve">   </w:t>
-      </w:r>
+        <w:jc w:val="center"/>
+        <w:rPr>
+          <w:sz w:val="24"/>
+          <w:szCs w:val="24"/>
+        </w:rPr>
+      </w:pPr>
       <w:r>
         <w:rPr>
           <w:sz w:val="24"/>
@@ -846,19 +771,7 @@
         <w:rPr>
           <w:color w:val="000000"/>
         </w:rPr>
-        <w:t>.</w:t>
-      </w:r>
-      <w:r>
-        <w:rPr>
-          <w:color w:val="000000"/>
-        </w:rPr>
-        <w:t xml:space="preserve"> </w:t>
-      </w:r>
-      <w:r>
-        <w:rPr>
-          <w:color w:val="000000"/>
-        </w:rPr>
-        <w:t>Likewise,</w:t>
+        <w:t>.Likewise,</w:t>
       </w:r>
       <w:r>
         <w:rPr>
@@ -912,14 +825,14 @@
         <w:rPr>
           <w:color w:val="000000"/>
         </w:rPr>
-        <w:t xml:space="preserve"> a fully connected CNN will be used. All these ways of working always </w:t>
+        <w:t xml:space="preserve"> a fully connected CNN will be used. All these ways of working always transform </w:t>
       </w:r>
       <w:r>
         <w:rPr>
           <w:color w:val="000000"/>
         </w:rPr>
         <w:lastRenderedPageBreak/>
-        <w:t>transform the point cloud</w:t>
+        <w:t>the point cloud</w:t>
       </w:r>
       <w:r>
         <w:rPr>
@@ -941,6 +854,8 @@
           <w:szCs w:val="24"/>
         </w:rPr>
       </w:pPr>
+      <w:bookmarkStart w:id="0" w:name="_Hlk14181218"/>
+      <w:bookmarkEnd w:id="0"/>
       <w:r>
         <w:rPr>
           <w:noProof/>
@@ -952,7 +867,7 @@
             <v:stroke joinstyle="miter"/>
             <v:path gradientshapeok="t" o:connecttype="rect"/>
           </v:shapetype>
-          <v:shape id="_x0000_s1026" type="#_x0000_t202" style="position:absolute;margin-left:-10.3pt;margin-top:241.9pt;width:252pt;height:41.05pt;z-index:251661312;mso-position-horizontal-relative:text;mso-position-vertical-relative:text" wrapcoords="-64 0 -64 21016 21600 21016 21600 0 -64 0" stroked="f">
+          <v:shape id="_x0000_s1026" type="#_x0000_t202" style="position:absolute;margin-left:-10.3pt;margin-top:241.9pt;width:252pt;height:41.05pt;z-index:251661312" wrapcoords="-64 0 -64 21016 21600 21016 21600 0 -64 0" stroked="f">
             <v:textbox style="mso-fit-shape-to-text:t" inset="0,0,0,0">
               <w:txbxContent>
                 <w:p>
@@ -1042,7 +957,7 @@
                     <a:blip r:embed="rId10">
                       <a:extLst>
                         <a:ext uri="{28A0092B-C50C-407E-A947-70E740481C1C}">
-                          <a14:useLocalDpi xmlns:a14="http://schemas.microsoft.com/office/drawing/2010/main" val="0"/>
+                          <a14:useLocalDpi xmlns:a14="http://schemas.microsoft.com/office/drawing/2010/main" xmlns:wps="http://schemas.microsoft.com/office/word/2010/wordprocessingShape" xmlns:wpi="http://schemas.microsoft.com/office/word/2010/wordprocessingInk" xmlns:wpg="http://schemas.microsoft.com/office/word/2010/wordprocessingGroup" xmlns:w16se="http://schemas.microsoft.com/office/word/2015/wordml/symex" xmlns:w16cid="http://schemas.microsoft.com/office/word/2016/wordml/cid" xmlns:w15="http://schemas.microsoft.com/office/word/2012/wordml" xmlns:w14="http://schemas.microsoft.com/office/word/2010/wordml" xmlns:w="http://schemas.openxmlformats.org/wordprocessingml/2006/main" xmlns:w10="urn:schemas-microsoft-com:office:word" xmlns:wp14="http://schemas.microsoft.com/office/word/2010/wordprocessingDrawing" xmlns:v="urn:schemas-microsoft-com:vml" xmlns:o="urn:schemas-microsoft-com:office:office" xmlns:am3d="http://schemas.microsoft.com/office/drawing/2017/model3d" xmlns:aink="http://schemas.microsoft.com/office/drawing/2016/ink" xmlns:mc="http://schemas.openxmlformats.org/markup-compatibility/2006" xmlns:cx8="http://schemas.microsoft.com/office/drawing/2016/5/14/chartex" xmlns:cx7="http://schemas.microsoft.com/office/drawing/2016/5/13/chartex" xmlns:cx6="http://schemas.microsoft.com/office/drawing/2016/5/12/chartex" xmlns:cx5="http://schemas.microsoft.com/office/drawing/2016/5/11/chartex" xmlns:cx4="http://schemas.microsoft.com/office/drawing/2016/5/10/chartex" xmlns:cx3="http://schemas.microsoft.com/office/drawing/2016/5/9/chartex" xmlns:cx2="http://schemas.microsoft.com/office/drawing/2015/10/21/chartex" xmlns:cx1="http://schemas.microsoft.com/office/drawing/2015/9/8/chartex" xmlns:cx="http://schemas.microsoft.com/office/drawing/2014/chartex" xmlns:wpc="http://schemas.microsoft.com/office/word/2010/wordprocessingCanvas" xmlns="" val="0"/>
                         </a:ext>
                       </a:extLst>
                     </a:blip>
@@ -1067,12 +982,6 @@
                 </pic:pic>
               </a:graphicData>
             </a:graphic>
-            <wp14:sizeRelH relativeFrom="page">
-              <wp14:pctWidth>0</wp14:pctWidth>
-            </wp14:sizeRelH>
-            <wp14:sizeRelV relativeFrom="page">
-              <wp14:pctHeight>0</wp14:pctHeight>
-            </wp14:sizeRelV>
           </wp:anchor>
         </w:drawing>
       </w:r>
@@ -1087,170 +996,18 @@
     </w:p>
     <w:p>
       <w:pPr>
-        <w:pStyle w:val="Caption"/>
-        <w:spacing w:after="0"/>
-        <w:jc w:val="both"/>
-        <w:rPr>
-          <w:sz w:val="24"/>
-          <w:szCs w:val="24"/>
+        <w:rPr>
+          <w:sz w:val="24"/>
         </w:rPr>
       </w:pPr>
       <w:r>
         <w:rPr>
           <w:noProof/>
-          <w:color w:val="000000"/>
-          <w:sz w:val="24"/>
+          <w:sz w:val="32"/>
           <w:szCs w:val="24"/>
         </w:rPr>
         <w:drawing>
-          <wp:inline distT="0" distB="0" distL="0" distR="0" wp14:anchorId="749D4EB7" wp14:editId="51E1AF80">
-            <wp:extent cx="3200400" cy="1384935"/>
-            <wp:effectExtent l="0" t="0" r="0" b="0"/>
-            <wp:docPr id="18" name="Picture 18" descr="https://lh5.googleusercontent.com/nSZOYKT4wuzsQzt_X-n-hxOInnEpOcnalFCIvZ0Gqx2mmYmk8DWn4lEUgKlb1HWz-pZ0QVYQ93lvK4wtf_VxsJE9P5uMRxHf27oq704WtHgU_J0E4ywbE67zb9CUAbdh0jAzNVT8SNFm15Ct"/>
-            <wp:cNvGraphicFramePr>
-              <a:graphicFrameLocks xmlns:a="http://schemas.openxmlformats.org/drawingml/2006/main" noChangeAspect="1"/>
-            </wp:cNvGraphicFramePr>
-            <a:graphic xmlns:a="http://schemas.openxmlformats.org/drawingml/2006/main">
-              <a:graphicData uri="http://schemas.openxmlformats.org/drawingml/2006/picture">
-                <pic:pic xmlns:pic="http://schemas.openxmlformats.org/drawingml/2006/picture">
-                  <pic:nvPicPr>
-                    <pic:cNvPr id="0" name="Picture 2" descr="https://lh5.googleusercontent.com/nSZOYKT4wuzsQzt_X-n-hxOInnEpOcnalFCIvZ0Gqx2mmYmk8DWn4lEUgKlb1HWz-pZ0QVYQ93lvK4wtf_VxsJE9P5uMRxHf27oq704WtHgU_J0E4ywbE67zb9CUAbdh0jAzNVT8SNFm15Ct"/>
-                    <pic:cNvPicPr>
-                      <a:picLocks noChangeAspect="1" noChangeArrowheads="1"/>
-                    </pic:cNvPicPr>
-                  </pic:nvPicPr>
-                  <pic:blipFill>
-                    <a:blip r:embed="rId11">
-                      <a:extLst>
-                        <a:ext uri="{28A0092B-C50C-407E-A947-70E740481C1C}">
-                          <a14:useLocalDpi xmlns:a14="http://schemas.microsoft.com/office/drawing/2010/main" val="0"/>
-                        </a:ext>
-                      </a:extLst>
-                    </a:blip>
-                    <a:srcRect/>
-                    <a:stretch>
-                      <a:fillRect/>
-                    </a:stretch>
-                  </pic:blipFill>
-                  <pic:spPr bwMode="auto">
-                    <a:xfrm>
-                      <a:off x="0" y="0"/>
-                      <a:ext cx="3200400" cy="1384935"/>
-                    </a:xfrm>
-                    <a:prstGeom prst="rect">
-                      <a:avLst/>
-                    </a:prstGeom>
-                    <a:noFill/>
-                    <a:ln>
-                      <a:noFill/>
-                    </a:ln>
-                  </pic:spPr>
-                </pic:pic>
-              </a:graphicData>
-            </a:graphic>
-          </wp:inline>
-        </w:drawing>
-      </w:r>
-    </w:p>
-    <w:p>
-      <w:pPr>
-        <w:pStyle w:val="Caption"/>
-        <w:spacing w:after="0"/>
-        <w:jc w:val="both"/>
-        <w:rPr>
-          <w:sz w:val="24"/>
-          <w:szCs w:val="24"/>
-        </w:rPr>
-      </w:pPr>
-      <w:r>
-        <w:rPr>
-          <w:sz w:val="24"/>
-          <w:szCs w:val="24"/>
-        </w:rPr>
-        <w:t xml:space="preserve">Figure </w:t>
-      </w:r>
-      <w:r>
-        <w:rPr>
-          <w:noProof/>
-          <w:sz w:val="24"/>
-          <w:szCs w:val="24"/>
-        </w:rPr>
-        <w:t>4</w:t>
-      </w:r>
-      <w:r>
-        <w:rPr>
-          <w:sz w:val="24"/>
-          <w:szCs w:val="24"/>
-        </w:rPr>
-        <w:t>:</w:t>
-      </w:r>
-      <w:r>
-        <w:rPr>
-          <w:sz w:val="24"/>
-          <w:szCs w:val="24"/>
-        </w:rPr>
-        <w:t xml:space="preserve"> The accuracies of different approaches</w:t>
-      </w:r>
-    </w:p>
-    <w:p>
-      <w:pPr>
-        <w:rPr>
-          <w:sz w:val="24"/>
-          <w:szCs w:val="24"/>
-        </w:rPr>
-      </w:pPr>
-      <w:r>
-        <w:rPr>
-          <w:noProof/>
-          <w:sz w:val="24"/>
-          <w:szCs w:val="24"/>
-        </w:rPr>
-        <w:pict>
-          <v:shape id="_x0000_s1027" type="#_x0000_t202" style="position:absolute;margin-left:265.95pt;margin-top:109.5pt;width:168.75pt;height:37.6pt;z-index:251663360;mso-position-horizontal-relative:text;mso-position-vertical-relative:text" stroked="f">
-            <v:textbox style="mso-next-textbox:#_x0000_s1027;mso-fit-shape-to-text:t" inset="0,0,0,0">
-              <w:txbxContent>
-                <w:p>
-                  <w:pPr>
-                    <w:pStyle w:val="Caption"/>
-                    <w:rPr>
-                      <w:noProof/>
-                      <w:sz w:val="36"/>
-                      <w:szCs w:val="24"/>
-                    </w:rPr>
-                  </w:pPr>
-                  <w:r>
-                    <w:rPr>
-                      <w:sz w:val="24"/>
-                    </w:rPr>
-                    <w:t xml:space="preserve">Figure </w:t>
-                  </w:r>
-                  <w:r>
-                    <w:rPr>
-                      <w:sz w:val="24"/>
-                    </w:rPr>
-                    <w:t>5</w:t>
-                  </w:r>
-                  <w:r>
-                    <w:rPr>
-                      <w:sz w:val="24"/>
-                    </w:rPr>
-                    <w:t>: PointNet Architecture</w:t>
-                  </w:r>
-                </w:p>
-              </w:txbxContent>
-            </v:textbox>
-            <w10:wrap type="square"/>
-          </v:shape>
-        </w:pict>
-      </w:r>
-      <w:r>
-        <w:rPr>
-          <w:noProof/>
-          <w:sz w:val="24"/>
-          <w:szCs w:val="24"/>
-        </w:rPr>
-        <w:drawing>
-          <wp:anchor distT="0" distB="0" distL="114300" distR="114300" simplePos="0" relativeHeight="251665408" behindDoc="0" locked="0" layoutInCell="1" allowOverlap="1">
+          <wp:anchor distT="0" distB="0" distL="114300" distR="114300" simplePos="0" relativeHeight="251660287" behindDoc="0" locked="0" layoutInCell="1" allowOverlap="1">
             <wp:simplePos x="0" y="0"/>
             <wp:positionH relativeFrom="margin">
               <wp:posOffset>-3810</wp:posOffset>
@@ -1275,10 +1032,10 @@
                     </pic:cNvPicPr>
                   </pic:nvPicPr>
                   <pic:blipFill>
-                    <a:blip r:embed="rId12">
+                    <a:blip r:embed="rId11">
                       <a:extLst>
                         <a:ext uri="{28A0092B-C50C-407E-A947-70E740481C1C}">
-                          <a14:useLocalDpi xmlns:a14="http://schemas.microsoft.com/office/drawing/2010/main" val="0"/>
+                          <a14:useLocalDpi xmlns:a14="http://schemas.microsoft.com/office/drawing/2010/main" xmlns:wps="http://schemas.microsoft.com/office/word/2010/wordprocessingShape" xmlns:wpi="http://schemas.microsoft.com/office/word/2010/wordprocessingInk" xmlns:wpg="http://schemas.microsoft.com/office/word/2010/wordprocessingGroup" xmlns:w16se="http://schemas.microsoft.com/office/word/2015/wordml/symex" xmlns:w16cid="http://schemas.microsoft.com/office/word/2016/wordml/cid" xmlns:w15="http://schemas.microsoft.com/office/word/2012/wordml" xmlns:w14="http://schemas.microsoft.com/office/word/2010/wordml" xmlns:w="http://schemas.openxmlformats.org/wordprocessingml/2006/main" xmlns:w10="urn:schemas-microsoft-com:office:word" xmlns:wp14="http://schemas.microsoft.com/office/word/2010/wordprocessingDrawing" xmlns:v="urn:schemas-microsoft-com:vml" xmlns:o="urn:schemas-microsoft-com:office:office" xmlns:am3d="http://schemas.microsoft.com/office/drawing/2017/model3d" xmlns:aink="http://schemas.microsoft.com/office/drawing/2016/ink" xmlns:mc="http://schemas.openxmlformats.org/markup-compatibility/2006" xmlns:cx8="http://schemas.microsoft.com/office/drawing/2016/5/14/chartex" xmlns:cx7="http://schemas.microsoft.com/office/drawing/2016/5/13/chartex" xmlns:cx6="http://schemas.microsoft.com/office/drawing/2016/5/12/chartex" xmlns:cx5="http://schemas.microsoft.com/office/drawing/2016/5/11/chartex" xmlns:cx4="http://schemas.microsoft.com/office/drawing/2016/5/10/chartex" xmlns:cx3="http://schemas.microsoft.com/office/drawing/2016/5/9/chartex" xmlns:cx2="http://schemas.microsoft.com/office/drawing/2015/10/21/chartex" xmlns:cx1="http://schemas.microsoft.com/office/drawing/2015/9/8/chartex" xmlns:cx="http://schemas.microsoft.com/office/drawing/2014/chartex" xmlns:wpc="http://schemas.microsoft.com/office/word/2010/wordprocessingCanvas" xmlns="" val="0"/>
                         </a:ext>
                       </a:extLst>
                     </a:blip>
@@ -1303,14 +1060,57 @@
                 </pic:pic>
               </a:graphicData>
             </a:graphic>
-            <wp14:sizeRelH relativeFrom="margin">
-              <wp14:pctWidth>0</wp14:pctWidth>
-            </wp14:sizeRelH>
-            <wp14:sizeRelV relativeFrom="margin">
-              <wp14:pctHeight>0</wp14:pctHeight>
-            </wp14:sizeRelV>
           </wp:anchor>
         </w:drawing>
+      </w:r>
+      <w:r>
+        <w:rPr>
+          <w:color w:val="000000"/>
+          <w:sz w:val="24"/>
+        </w:rPr>
+        <w:t>Those approaches involved a lot of complications during pre-processin</w:t>
+      </w:r>
+      <w:r>
+        <w:rPr>
+          <w:color w:val="000000"/>
+          <w:sz w:val="24"/>
+        </w:rPr>
+        <w:t>g and it was</w:t>
+      </w:r>
+      <w:r>
+        <w:rPr>
+          <w:color w:val="000000"/>
+          <w:sz w:val="24"/>
+        </w:rPr>
+        <w:t xml:space="preserve"> time consuming</w:t>
+      </w:r>
+      <w:r>
+        <w:rPr>
+          <w:color w:val="000000"/>
+          <w:sz w:val="24"/>
+        </w:rPr>
+        <w:t>. This</w:t>
+      </w:r>
+      <w:r>
+        <w:rPr>
+          <w:color w:val="000000"/>
+          <w:sz w:val="24"/>
+        </w:rPr>
+        <w:t xml:space="preserve"> is quite contrasting to our approach</w:t>
+      </w:r>
+      <w:r>
+        <w:rPr>
+          <w:color w:val="000000"/>
+          <w:sz w:val="24"/>
+        </w:rPr>
+        <w:t xml:space="preserve"> which, for classification scores an accuracy of nearly 88 percent</w:t>
+      </w:r>
+      <w:r>
+        <w:rPr>
+          <w:color w:val="000000"/>
+          <w:sz w:val="24"/>
+        </w:rPr>
+        <w:t>.</w:t>
       </w:r>
     </w:p>
     <w:p>
@@ -1319,48 +1119,34 @@
         <w:spacing w:before="0" w:beforeAutospacing="0" w:after="0" w:afterAutospacing="0"/>
         <w:jc w:val="both"/>
       </w:pPr>
-      <w:r>
-        <w:rPr>
-          <w:color w:val="000000"/>
-        </w:rPr>
-        <w:t>Those approaches involved a lot of complications during pre-processin</w:t>
-      </w:r>
-      <w:r>
-        <w:rPr>
-          <w:color w:val="000000"/>
-        </w:rPr>
-        <w:t>g and it was</w:t>
-      </w:r>
-      <w:r>
-        <w:rPr>
-          <w:color w:val="000000"/>
-        </w:rPr>
-        <w:t xml:space="preserve"> time consuming</w:t>
-      </w:r>
-      <w:r>
-        <w:rPr>
-          <w:color w:val="000000"/>
-        </w:rPr>
-        <w:t>. This</w:t>
-      </w:r>
-      <w:r>
-        <w:rPr>
-          <w:color w:val="000000"/>
-        </w:rPr>
-        <w:t xml:space="preserve"> is quite contrasting to our approach</w:t>
-      </w:r>
-      <w:r>
-        <w:rPr>
-          <w:color w:val="000000"/>
-        </w:rPr>
-        <w:t xml:space="preserve"> which, for classification scores an accuracy of nearly 88 percent</w:t>
-      </w:r>
-      <w:r>
-        <w:rPr>
-          <w:color w:val="000000"/>
-        </w:rPr>
-        <w:t>.</w:t>
-      </w:r>
+    </w:p>
+    <w:p>
+      <w:pPr>
+        <w:pStyle w:val="Heading1"/>
+        <w:spacing w:before="0" w:after="0"/>
+        <w:rPr>
+          <w:b/>
+          <w:sz w:val="24"/>
+          <w:szCs w:val="24"/>
+        </w:rPr>
+      </w:pPr>
+      <w:r>
+        <w:rPr>
+          <w:b/>
+          <w:sz w:val="28"/>
+          <w:szCs w:val="24"/>
+        </w:rPr>
+        <w:t>METHODOLOGY</w:t>
+      </w:r>
+    </w:p>
+    <w:p/>
+    <w:p>
+      <w:pPr>
+        <w:rPr>
+          <w:sz w:val="24"/>
+          <w:szCs w:val="24"/>
+        </w:rPr>
+      </w:pPr>
     </w:p>
     <w:p>
       <w:pPr>
@@ -1368,34 +1154,43 @@
         <w:spacing w:before="0" w:beforeAutospacing="0" w:after="0" w:afterAutospacing="0"/>
         <w:jc w:val="both"/>
       </w:pPr>
-    </w:p>
-    <w:p>
-      <w:pPr>
-        <w:pStyle w:val="Heading1"/>
-        <w:spacing w:before="0" w:after="0"/>
-        <w:rPr>
-          <w:b/>
-          <w:sz w:val="24"/>
-          <w:szCs w:val="24"/>
-        </w:rPr>
-      </w:pPr>
-      <w:r>
-        <w:rPr>
-          <w:b/>
-          <w:sz w:val="28"/>
-          <w:szCs w:val="24"/>
-        </w:rPr>
-        <w:t>METHODOLOGY</w:t>
-      </w:r>
-    </w:p>
-    <w:p/>
-    <w:p>
-      <w:pPr>
-        <w:rPr>
-          <w:sz w:val="24"/>
-          <w:szCs w:val="24"/>
-        </w:rPr>
-      </w:pPr>
+      <w:r>
+        <w:rPr>
+          <w:color w:val="000000"/>
+        </w:rPr>
+        <w:t xml:space="preserve">Dealing with unordered dataset requires an approach that uses a single symmetric function such </w:t>
+      </w:r>
+      <w:r>
+        <w:rPr>
+          <w:color w:val="000000"/>
+        </w:rPr>
+        <w:lastRenderedPageBreak/>
+        <w:t xml:space="preserve">as </w:t>
+      </w:r>
+      <w:r>
+        <w:rPr>
+          <w:color w:val="000000"/>
+        </w:rPr>
+        <w:t>pooling (</w:t>
+      </w:r>
+      <w:r>
+        <w:rPr>
+          <w:color w:val="000000"/>
+        </w:rPr>
+        <w:t xml:space="preserve">max pooling). The network effectively learns a set of optimisation criteria which learns only those points in the point cloud which are informative, and it encodes the reason for choosing those points. The fully connected layer that is obtained after this filtering process aggregates the optimal values that have been learnt into the global descriptor to obtain the original </w:t>
+      </w:r>
+      <w:r>
+        <w:rPr>
+          <w:color w:val="000000"/>
+        </w:rPr>
+        <w:t>shape (</w:t>
+      </w:r>
+      <w:r>
+        <w:rPr>
+          <w:color w:val="000000"/>
+        </w:rPr>
+        <w:t>reconstruction may not be the exact replica of the practical world object). Each point of the point cloud goes through a transformation process that is independent of the other point clouds. Thus, a spatial transformer that is data dependent can be added so that it can convert the data to canonical form before they go through the PointNet for processing.</w:t>
+      </w:r>
     </w:p>
     <w:p>
       <w:pPr>
@@ -1403,106 +1198,112 @@
         <w:spacing w:before="0" w:beforeAutospacing="0" w:after="0" w:afterAutospacing="0"/>
         <w:jc w:val="both"/>
       </w:pPr>
-      <w:r>
-        <w:rPr>
-          <w:color w:val="000000"/>
-        </w:rPr>
-        <w:t xml:space="preserve">Dealing with unordered dataset requires an approach that uses a single symmetric function such as </w:t>
-      </w:r>
-      <w:r>
-        <w:rPr>
-          <w:color w:val="000000"/>
-        </w:rPr>
-        <w:t>pooling (</w:t>
-      </w:r>
-      <w:r>
-        <w:rPr>
-          <w:color w:val="000000"/>
-        </w:rPr>
-        <w:t xml:space="preserve">max pooling). The network effectively learns a set of optimisation criteria which learns only those points in the point cloud which are informative, and it encodes the reason for choosing those points. The fully connected layer that is obtained after this filtering process aggregates the optimal values that have been learnt into the global descriptor to obtain the original </w:t>
-      </w:r>
-      <w:r>
-        <w:rPr>
-          <w:color w:val="000000"/>
-        </w:rPr>
-        <w:t>shape (</w:t>
-      </w:r>
-      <w:r>
-        <w:rPr>
-          <w:color w:val="000000"/>
-        </w:rPr>
-        <w:t>reconstruction may not be the exact replica of the practical world object). Each point of the point cloud goes through a transformation process that is independent of the other point clouds. Thus, a spatial transformer that is data dependent can be added so that it can convert the data to canonical form before they go through the PointNet for processing.</w:t>
-      </w:r>
     </w:p>
     <w:p>
       <w:pPr>
         <w:pStyle w:val="NormalWeb"/>
         <w:spacing w:before="0" w:beforeAutospacing="0" w:after="0" w:afterAutospacing="0"/>
         <w:jc w:val="both"/>
-      </w:pPr>
+        <w:rPr>
+          <w:color w:val="000000"/>
+        </w:rPr>
+      </w:pPr>
+      <w:r>
+        <w:rPr>
+          <w:color w:val="000000"/>
+        </w:rPr>
+        <w:t xml:space="preserve">The network that is responsible for classifying takes n points in a point cloud as input and applies input and feature transformations successively and draws out the point features by max-pooling. The output obtained is the classification score for m </w:t>
+      </w:r>
+      <w:r>
+        <w:rPr>
+          <w:color w:val="000000"/>
+        </w:rPr>
+        <w:t>classes. The</w:t>
+      </w:r>
+      <w:r>
+        <w:rPr>
+          <w:color w:val="000000"/>
+        </w:rPr>
+        <w:t xml:space="preserve"> extension of the classification net is the segmentation net. The segmentation net concatenates the local features with the global ones and its output is per point score. </w:t>
+      </w:r>
+      <w:r>
+        <w:rPr>
+          <w:color w:val="000000"/>
+        </w:rPr>
+        <w:t>MLP (x, y</w:t>
+      </w:r>
+      <w:r>
+        <w:rPr>
+          <w:color w:val="000000"/>
+        </w:rPr>
+        <w:t xml:space="preserve">) stands for the multi-layered perceptron, the number in the </w:t>
+      </w:r>
+      <w:r>
+        <w:rPr>
+          <w:color w:val="000000"/>
+        </w:rPr>
+        <w:t>bracket (x, y</w:t>
+      </w:r>
+      <w:r>
+        <w:rPr>
+          <w:color w:val="000000"/>
+        </w:rPr>
+        <w:t>) stands for the size of the layer.</w:t>
+      </w:r>
+      <w:r>
+        <w:rPr>
+          <w:color w:val="000000"/>
+        </w:rPr>
+        <w:t xml:space="preserve"> Batch norm</w:t>
+      </w:r>
+      <w:r>
+        <w:rPr>
+          <w:color w:val="000000"/>
+        </w:rPr>
+        <w:t xml:space="preserve"> is applied to those layers which use ReLu as </w:t>
+      </w:r>
     </w:p>
     <w:p>
       <w:pPr>
         <w:pStyle w:val="NormalWeb"/>
         <w:spacing w:before="0" w:beforeAutospacing="0" w:after="0" w:afterAutospacing="0"/>
         <w:jc w:val="both"/>
-        <w:rPr>
-          <w:color w:val="000000"/>
-        </w:rPr>
-      </w:pPr>
-      <w:r>
-        <w:rPr>
-          <w:color w:val="000000"/>
-        </w:rPr>
-        <w:t xml:space="preserve">The network that is responsible for classifying takes n points in a point cloud as input and applies input and feature transformations successively and draws out the point features by max-pooling. The output obtained is the classification score for m </w:t>
-      </w:r>
-      <w:r>
-        <w:rPr>
-          <w:color w:val="000000"/>
-        </w:rPr>
-        <w:t>classes. The</w:t>
-      </w:r>
-      <w:r>
-        <w:rPr>
-          <w:color w:val="000000"/>
-        </w:rPr>
-        <w:t xml:space="preserve"> extension of the classification net is the segmentation net. The segmentation net concatenates the local features with the global ones and its output is per point score. </w:t>
-      </w:r>
-      <w:r>
-        <w:rPr>
-          <w:color w:val="000000"/>
-        </w:rPr>
-        <w:t>MLP (x, y</w:t>
-      </w:r>
-      <w:r>
-        <w:rPr>
-          <w:color w:val="000000"/>
-        </w:rPr>
-        <w:t xml:space="preserve">) stands for the multi-layered perceptron, the number in the </w:t>
-      </w:r>
-      <w:r>
-        <w:rPr>
-          <w:color w:val="000000"/>
-        </w:rPr>
-        <w:t>bracket (x, y</w:t>
-      </w:r>
-      <w:r>
-        <w:rPr>
-          <w:color w:val="000000"/>
-        </w:rPr>
-        <w:t>) stands for the size of the layer.</w:t>
-      </w:r>
-      <w:r>
-        <w:rPr>
-          <w:color w:val="000000"/>
-        </w:rPr>
-        <w:t xml:space="preserve"> Batch norm</w:t>
-      </w:r>
-      <w:r>
-        <w:rPr>
-          <w:color w:val="000000"/>
-        </w:rPr>
-        <w:t xml:space="preserve"> is applied to those layers which use ReLu as </w:t>
+      </w:pPr>
+      <w:r>
+        <w:rPr>
+          <w:color w:val="000000"/>
+        </w:rPr>
+        <w:t xml:space="preserve">the activation </w:t>
+      </w:r>
+      <w:r>
+        <w:rPr>
+          <w:color w:val="000000"/>
+        </w:rPr>
+        <w:t>functions</w:t>
+      </w:r>
+      <w:r>
+        <w:rPr>
+          <w:color w:val="000000"/>
+        </w:rPr>
+        <w:t>. Dropout</w:t>
+      </w:r>
+      <w:r>
+        <w:rPr>
+          <w:color w:val="000000"/>
+        </w:rPr>
+        <w:t xml:space="preserve"> layers are used for the ultimate(last) MLP in the classification </w:t>
+      </w:r>
+      <w:r>
+        <w:rPr>
+          <w:color w:val="000000"/>
+        </w:rPr>
+        <w:t>net. [</w:t>
+      </w:r>
+      <w:r>
+        <w:rPr>
+          <w:color w:val="000000"/>
+        </w:rPr>
+        <w:t>5]  </w:t>
       </w:r>
     </w:p>
     <w:p>
@@ -1515,38 +1316,7 @@
         <w:rPr>
           <w:color w:val="000000"/>
         </w:rPr>
-        <w:lastRenderedPageBreak/>
-        <w:t xml:space="preserve">the activation </w:t>
-      </w:r>
-      <w:r>
-        <w:rPr>
-          <w:color w:val="000000"/>
-        </w:rPr>
-        <w:t>functions</w:t>
-      </w:r>
-      <w:r>
-        <w:rPr>
-          <w:color w:val="000000"/>
-        </w:rPr>
-        <w:t>. Dropout</w:t>
-      </w:r>
-      <w:r>
-        <w:rPr>
-          <w:color w:val="000000"/>
-        </w:rPr>
-        <w:t xml:space="preserve"> layers are used for the ultimate(last) MLP in the classification </w:t>
-      </w:r>
-      <w:r>
-        <w:rPr>
-          <w:color w:val="000000"/>
-        </w:rPr>
-        <w:t>net. [</w:t>
-      </w:r>
-      <w:r>
-        <w:rPr>
-          <w:color w:val="000000"/>
-        </w:rPr>
-        <w:t>5]  </w:t>
+        <w:t>Construction of symmetric functions using neural networks:</w:t>
       </w:r>
     </w:p>
     <w:p>
@@ -1554,13 +1324,10 @@
         <w:pStyle w:val="NormalWeb"/>
         <w:spacing w:before="0" w:beforeAutospacing="0" w:after="0" w:afterAutospacing="0"/>
         <w:jc w:val="both"/>
-      </w:pPr>
-      <w:r>
-        <w:rPr>
-          <w:color w:val="000000"/>
-        </w:rPr>
-        <w:t>Construction of symmetric functions using neural networks:</w:t>
-      </w:r>
+        <w:rPr>
+          <w:color w:val="000000"/>
+        </w:rPr>
+      </w:pPr>
     </w:p>
     <w:p>
       <w:pPr>
@@ -1571,96 +1338,77 @@
           <w:color w:val="000000"/>
         </w:rPr>
       </w:pPr>
+      <w:r>
+        <w:rPr>
+          <w:color w:val="000000"/>
+        </w:rPr>
+        <w:t>f (x1, x2 ,…, xn) = γ ! g(h(x1),…,h(xn))is symmetric given that g is symmetric. Here f, g and h are functions.</w:t>
+      </w:r>
     </w:p>
     <w:p>
       <w:pPr>
         <w:pStyle w:val="NormalWeb"/>
         <w:spacing w:before="0" w:beforeAutospacing="0" w:after="0" w:afterAutospacing="0"/>
         <w:jc w:val="both"/>
-        <w:rPr>
-          <w:color w:val="000000"/>
-        </w:rPr>
-      </w:pPr>
-      <w:r>
-        <w:rPr>
-          <w:color w:val="000000"/>
-        </w:rPr>
-        <w:t>f (x1, x2</w:t>
-      </w:r>
-      <w:proofErr w:type="gramStart"/>
-      <w:r>
-        <w:rPr>
-          <w:color w:val="000000"/>
-        </w:rPr>
-        <w:t xml:space="preserve"> ,…</w:t>
-      </w:r>
-      <w:proofErr w:type="gramEnd"/>
-      <w:r>
-        <w:rPr>
-          <w:color w:val="000000"/>
-        </w:rPr>
-        <w:t>, xn) = γ ! g(h(x1),…,h(xn))</w:t>
-      </w:r>
-      <w:r>
-        <w:rPr>
-          <w:color w:val="000000"/>
-        </w:rPr>
-        <w:t xml:space="preserve"> </w:t>
-      </w:r>
-      <w:r>
-        <w:rPr>
-          <w:color w:val="000000"/>
-        </w:rPr>
-        <w:t>is symmetric given that g is symmetric. Here f, g and h are functions.</w:t>
-      </w:r>
+      </w:pPr>
     </w:p>
     <w:p>
       <w:pPr>
         <w:pStyle w:val="NormalWeb"/>
         <w:spacing w:before="0" w:beforeAutospacing="0" w:after="0" w:afterAutospacing="0"/>
         <w:jc w:val="both"/>
-      </w:pPr>
-    </w:p>
-    <w:p>
-      <w:pPr>
-        <w:pStyle w:val="NormalWeb"/>
-        <w:spacing w:before="0" w:beforeAutospacing="0" w:after="0" w:afterAutospacing="0"/>
-        <w:jc w:val="both"/>
-        <w:rPr>
-          <w:color w:val="000000"/>
-        </w:rPr>
-      </w:pPr>
-      <w:r>
-        <w:rPr>
-          <w:color w:val="000000"/>
-        </w:rPr>
-        <w:t xml:space="preserve">A </w:t>
-      </w:r>
-      <w:proofErr w:type="spellStart"/>
-      <w:r>
-        <w:rPr>
-          <w:color w:val="000000"/>
-        </w:rPr>
-        <w:t>Hausdorff</w:t>
-      </w:r>
-      <w:proofErr w:type="spellEnd"/>
-      <w:r>
-        <w:rPr>
-          <w:color w:val="000000"/>
-        </w:rPr>
-        <w:t xml:space="preserve"> continuous symmetric function</w:t>
-      </w:r>
-      <w:r>
-        <w:rPr>
-          <w:color w:val="000000"/>
-        </w:rPr>
-        <w:t xml:space="preserve"> </w:t>
-      </w:r>
-      <w:r>
-        <w:rPr>
-          <w:color w:val="000000"/>
-        </w:rPr>
-        <w:t>f:2y→</w:t>
+        <w:rPr>
+          <w:color w:val="000000"/>
+        </w:rPr>
+      </w:pPr>
+      <w:r>
+        <w:rPr>
+          <w:noProof/>
+          <w:sz w:val="32"/>
+        </w:rPr>
+        <w:pict>
+          <v:shape id="_x0000_s1027" type="#_x0000_t202" style="position:absolute;left:0;text-align:left;margin-left:19.35pt;margin-top:123.1pt;width:168.75pt;height:23.8pt;z-index:251663360" stroked="f">
+            <v:textbox style="mso-next-textbox:#_x0000_s1027;mso-fit-shape-to-text:t" inset="0,0,0,0">
+              <w:txbxContent>
+                <w:p>
+                  <w:pPr>
+                    <w:pStyle w:val="Caption"/>
+                    <w:rPr>
+                      <w:noProof/>
+                      <w:sz w:val="36"/>
+                      <w:szCs w:val="24"/>
+                    </w:rPr>
+                  </w:pPr>
+                  <w:r>
+                    <w:rPr>
+                      <w:sz w:val="24"/>
+                    </w:rPr>
+                    <w:t xml:space="preserve">Figure </w:t>
+                  </w:r>
+                  <w:r>
+                    <w:rPr>
+                      <w:sz w:val="24"/>
+                    </w:rPr>
+                    <w:t>4</w:t>
+                  </w:r>
+                  <w:r>
+                    <w:rPr>
+                      <w:sz w:val="24"/>
+                    </w:rPr>
+                    <w:t>: PointNet Architecture</w:t>
+                  </w:r>
+                </w:p>
+              </w:txbxContent>
+            </v:textbox>
+            <w10:wrap type="square"/>
+          </v:shape>
+        </w:pict>
+      </w:r>
+      <w:r>
+        <w:rPr>
+          <w:color w:val="000000"/>
+        </w:rPr>
+        <w:t>A Hausdorff continuous symmetric functionf:2y→</w:t>
       </w:r>
       <w:r>
         <w:rPr>
@@ -1686,19 +1434,14 @@
         <w:rPr>
           <w:color w:val="000000"/>
         </w:rPr>
-        <w:t xml:space="preserve"> be approximated by</w:t>
-      </w:r>
-      <w:r>
-        <w:rPr>
-          <w:color w:val="000000"/>
-        </w:rPr>
-        <w:t xml:space="preserve"> </w:t>
-      </w:r>
-      <w:r>
-        <w:rPr>
-          <w:color w:val="000000"/>
-        </w:rPr>
-        <w:t>using PointNet.</w:t>
+        <w:t xml:space="preserve"> be </w:t>
+      </w:r>
+      <w:r>
+        <w:rPr>
+          <w:color w:val="000000"/>
+        </w:rPr>
+        <w:lastRenderedPageBreak/>
+        <w:t>approximated byusing PointNet.</w:t>
       </w:r>
     </w:p>
     <w:p>
@@ -1964,12 +1707,13 @@
         <w:pStyle w:val="NormalWeb"/>
         <w:spacing w:before="0" w:beforeAutospacing="0" w:after="0" w:afterAutospacing="0"/>
         <w:jc w:val="both"/>
-        <w:rPr>
-          <w:b/>
-          <w:bCs/>
-          <w:color w:val="000000"/>
-        </w:rPr>
-      </w:pPr>
+      </w:pPr>
+      <w:r>
+        <w:rPr>
+          <w:rFonts w:eastAsia="Calibri"/>
+        </w:rPr>
+        <w:t xml:space="preserve">               </w:t>
+      </w:r>
       <m:oMath>
         <m:r>
           <w:rPr>
@@ -2139,13 +1883,47 @@
             </m:d>
           </m:e>
         </m:d>
-        <m:r>
-          <w:rPr>
-            <w:rFonts w:ascii="Cambria Math" w:eastAsia="Cambria Math" w:hAnsi="Cambria Math"/>
-          </w:rPr>
-          <m:t xml:space="preserve"> </m:t>
-        </m:r>
       </m:oMath>
+    </w:p>
+    <w:p>
+      <w:pPr>
+        <w:pStyle w:val="NormalWeb"/>
+        <w:spacing w:before="0" w:beforeAutospacing="0" w:after="0" w:afterAutospacing="0"/>
+        <w:jc w:val="both"/>
+        <w:rPr>
+          <w:b/>
+          <w:bCs/>
+          <w:color w:val="000000"/>
+        </w:rPr>
+      </w:pPr>
+      <w:r>
+        <w:rPr>
+          <w:b/>
+          <w:bCs/>
+          <w:color w:val="000000"/>
+        </w:rPr>
+        <w:t xml:space="preserve">                        </w:t>
+      </w:r>
+    </w:p>
+    <w:p>
+      <w:pPr>
+        <w:pStyle w:val="NormalWeb"/>
+        <w:spacing w:before="0" w:beforeAutospacing="0" w:after="0" w:afterAutospacing="0"/>
+        <w:jc w:val="both"/>
+        <w:rPr>
+          <w:b/>
+          <w:bCs/>
+          <w:color w:val="000000"/>
+        </w:rPr>
+      </w:pPr>
+      <w:r>
+        <w:rPr>
+          <w:b/>
+          <w:bCs/>
+          <w:color w:val="000000"/>
+        </w:rPr>
+        <w:t xml:space="preserve">                          </w:t>
+      </w:r>
       <w:r>
         <w:rPr>
           <w:b/>
@@ -2210,10 +1988,10 @@
                     </pic:cNvPicPr>
                   </pic:nvPicPr>
                   <pic:blipFill>
-                    <a:blip r:embed="rId13">
+                    <a:blip r:embed="rId12">
                       <a:extLst>
                         <a:ext uri="{28A0092B-C50C-407E-A947-70E740481C1C}">
-                          <a14:useLocalDpi xmlns:a14="http://schemas.microsoft.com/office/drawing/2010/main" val="0"/>
+                          <a14:useLocalDpi xmlns:a14="http://schemas.microsoft.com/office/drawing/2010/main" xmlns:wps="http://schemas.microsoft.com/office/word/2010/wordprocessingShape" xmlns:wpi="http://schemas.microsoft.com/office/word/2010/wordprocessingInk" xmlns:wpg="http://schemas.microsoft.com/office/word/2010/wordprocessingGroup" xmlns:w16se="http://schemas.microsoft.com/office/word/2015/wordml/symex" xmlns:w16cid="http://schemas.microsoft.com/office/word/2016/wordml/cid" xmlns:w15="http://schemas.microsoft.com/office/word/2012/wordml" xmlns:w14="http://schemas.microsoft.com/office/word/2010/wordml" xmlns:w="http://schemas.openxmlformats.org/wordprocessingml/2006/main" xmlns:w10="urn:schemas-microsoft-com:office:word" xmlns:wp14="http://schemas.microsoft.com/office/word/2010/wordprocessingDrawing" xmlns:v="urn:schemas-microsoft-com:vml" xmlns:o="urn:schemas-microsoft-com:office:office" xmlns:am3d="http://schemas.microsoft.com/office/drawing/2017/model3d" xmlns:aink="http://schemas.microsoft.com/office/drawing/2016/ink" xmlns:mc="http://schemas.openxmlformats.org/markup-compatibility/2006" xmlns:cx8="http://schemas.microsoft.com/office/drawing/2016/5/14/chartex" xmlns:cx7="http://schemas.microsoft.com/office/drawing/2016/5/13/chartex" xmlns:cx6="http://schemas.microsoft.com/office/drawing/2016/5/12/chartex" xmlns:cx5="http://schemas.microsoft.com/office/drawing/2016/5/11/chartex" xmlns:cx4="http://schemas.microsoft.com/office/drawing/2016/5/10/chartex" xmlns:cx3="http://schemas.microsoft.com/office/drawing/2016/5/9/chartex" xmlns:cx2="http://schemas.microsoft.com/office/drawing/2015/10/21/chartex" xmlns:cx1="http://schemas.microsoft.com/office/drawing/2015/9/8/chartex" xmlns:cx="http://schemas.microsoft.com/office/drawing/2014/chartex" xmlns:wpc="http://schemas.microsoft.com/office/word/2010/wordprocessingCanvas" xmlns="" val="0"/>
                         </a:ext>
                       </a:extLst>
                     </a:blip>
@@ -2276,7 +2054,7 @@
           <w:sz w:val="24"/>
           <w:szCs w:val="24"/>
         </w:rPr>
-        <w:t>6</w:t>
+        <w:t>5</w:t>
       </w:r>
       <w:r>
         <w:rPr>
@@ -2523,21 +2301,7 @@
         <w:rPr>
           <w:color w:val="000000"/>
         </w:rPr>
-        <w:t xml:space="preserve">This is called a Regularisation. Here I </w:t>
-      </w:r>
-      <w:proofErr w:type="gramStart"/>
-      <w:r>
-        <w:rPr>
-          <w:color w:val="000000"/>
-        </w:rPr>
-        <w:t>is</w:t>
-      </w:r>
-      <w:proofErr w:type="gramEnd"/>
-      <w:r>
-        <w:rPr>
-          <w:color w:val="000000"/>
-        </w:rPr>
-        <w:t xml:space="preserve"> the identity matrix and B is the input matrix after transformation.</w:t>
+        <w:t>This is called a Regularisation. Here I is the identity matrix and B is the input matrix after transformation.</w:t>
       </w:r>
     </w:p>
     <w:p>
@@ -2598,10 +2362,10 @@
                     </pic:cNvPicPr>
                   </pic:nvPicPr>
                   <pic:blipFill>
-                    <a:blip r:embed="rId14">
+                    <a:blip r:embed="rId13">
                       <a:extLst>
                         <a:ext uri="{28A0092B-C50C-407E-A947-70E740481C1C}">
-                          <a14:useLocalDpi xmlns:a14="http://schemas.microsoft.com/office/drawing/2010/main" val="0"/>
+                          <a14:useLocalDpi xmlns:a14="http://schemas.microsoft.com/office/drawing/2010/main" xmlns:wps="http://schemas.microsoft.com/office/word/2010/wordprocessingShape" xmlns:wpi="http://schemas.microsoft.com/office/word/2010/wordprocessingInk" xmlns:wpg="http://schemas.microsoft.com/office/word/2010/wordprocessingGroup" xmlns:w16se="http://schemas.microsoft.com/office/word/2015/wordml/symex" xmlns:w16cid="http://schemas.microsoft.com/office/word/2016/wordml/cid" xmlns:w15="http://schemas.microsoft.com/office/word/2012/wordml" xmlns:w14="http://schemas.microsoft.com/office/word/2010/wordml" xmlns:w="http://schemas.openxmlformats.org/wordprocessingml/2006/main" xmlns:w10="urn:schemas-microsoft-com:office:word" xmlns:wp14="http://schemas.microsoft.com/office/word/2010/wordprocessingDrawing" xmlns:v="urn:schemas-microsoft-com:vml" xmlns:o="urn:schemas-microsoft-com:office:office" xmlns:am3d="http://schemas.microsoft.com/office/drawing/2017/model3d" xmlns:aink="http://schemas.microsoft.com/office/drawing/2016/ink" xmlns:mc="http://schemas.openxmlformats.org/markup-compatibility/2006" xmlns:cx8="http://schemas.microsoft.com/office/drawing/2016/5/14/chartex" xmlns:cx7="http://schemas.microsoft.com/office/drawing/2016/5/13/chartex" xmlns:cx6="http://schemas.microsoft.com/office/drawing/2016/5/12/chartex" xmlns:cx5="http://schemas.microsoft.com/office/drawing/2016/5/11/chartex" xmlns:cx4="http://schemas.microsoft.com/office/drawing/2016/5/10/chartex" xmlns:cx3="http://schemas.microsoft.com/office/drawing/2016/5/9/chartex" xmlns:cx2="http://schemas.microsoft.com/office/drawing/2015/10/21/chartex" xmlns:cx1="http://schemas.microsoft.com/office/drawing/2015/9/8/chartex" xmlns:cx="http://schemas.microsoft.com/office/drawing/2014/chartex" xmlns:wpc="http://schemas.microsoft.com/office/word/2010/wordprocessingCanvas" xmlns="" val="0"/>
                         </a:ext>
                       </a:extLst>
                     </a:blip>
@@ -2660,43 +2424,10 @@
       </w:r>
       <w:r>
         <w:rPr>
-          <w:noProof/>
-          <w:sz w:val="24"/>
-          <w:szCs w:val="24"/>
-        </w:rPr>
-        <w:fldChar w:fldCharType="begin"/>
-      </w:r>
-      <w:r>
-        <w:rPr>
-          <w:noProof/>
-          <w:sz w:val="24"/>
-          <w:szCs w:val="24"/>
-        </w:rPr>
-        <w:instrText xml:space="preserve"> SEQ Figure \* ARABIC </w:instrText>
-      </w:r>
-      <w:r>
-        <w:rPr>
-          <w:noProof/>
-          <w:sz w:val="24"/>
-          <w:szCs w:val="24"/>
-        </w:rPr>
-        <w:fldChar w:fldCharType="separate"/>
-      </w:r>
-      <w:r>
-        <w:rPr>
-          <w:noProof/>
-          <w:sz w:val="24"/>
-          <w:szCs w:val="24"/>
-        </w:rPr>
-        <w:t>7</w:t>
-      </w:r>
-      <w:r>
-        <w:rPr>
-          <w:noProof/>
-          <w:sz w:val="24"/>
-          <w:szCs w:val="24"/>
-        </w:rPr>
-        <w:fldChar w:fldCharType="end"/>
+          <w:sz w:val="24"/>
+          <w:szCs w:val="24"/>
+        </w:rPr>
+        <w:t>6</w:t>
       </w:r>
       <w:r>
         <w:rPr>
@@ -2805,6 +2536,108 @@
           <w:szCs w:val="24"/>
         </w:rPr>
       </w:pPr>
+    </w:p>
+    <w:p>
+      <w:pPr>
+        <w:rPr>
+          <w:sz w:val="24"/>
+          <w:szCs w:val="24"/>
+        </w:rPr>
+      </w:pPr>
+      <w:r>
+        <w:rPr>
+          <w:sz w:val="24"/>
+          <w:szCs w:val="24"/>
+        </w:rPr>
+        <w:drawing>
+          <wp:inline distT="0" distB="0" distL="0" distR="0">
+            <wp:extent cx="3200400" cy="1384935"/>
+            <wp:effectExtent l="19050" t="0" r="0" b="0"/>
+            <wp:docPr id="3" name="Picture 18" descr="https://lh5.googleusercontent.com/nSZOYKT4wuzsQzt_X-n-hxOInnEpOcnalFCIvZ0Gqx2mmYmk8DWn4lEUgKlb1HWz-pZ0QVYQ93lvK4wtf_VxsJE9P5uMRxHf27oq704WtHgU_J0E4ywbE67zb9CUAbdh0jAzNVT8SNFm15Ct"/>
+            <wp:cNvGraphicFramePr>
+              <a:graphicFrameLocks xmlns:a="http://schemas.openxmlformats.org/drawingml/2006/main" noChangeAspect="1"/>
+            </wp:cNvGraphicFramePr>
+            <a:graphic xmlns:a="http://schemas.openxmlformats.org/drawingml/2006/main">
+              <a:graphicData uri="http://schemas.openxmlformats.org/drawingml/2006/picture">
+                <pic:pic xmlns:pic="http://schemas.openxmlformats.org/drawingml/2006/picture">
+                  <pic:nvPicPr>
+                    <pic:cNvPr id="0" name="Picture 2" descr="https://lh5.googleusercontent.com/nSZOYKT4wuzsQzt_X-n-hxOInnEpOcnalFCIvZ0Gqx2mmYmk8DWn4lEUgKlb1HWz-pZ0QVYQ93lvK4wtf_VxsJE9P5uMRxHf27oq704WtHgU_J0E4ywbE67zb9CUAbdh0jAzNVT8SNFm15Ct"/>
+                    <pic:cNvPicPr>
+                      <a:picLocks noChangeAspect="1" noChangeArrowheads="1"/>
+                    </pic:cNvPicPr>
+                  </pic:nvPicPr>
+                  <pic:blipFill>
+                    <a:blip r:embed="rId14">
+                      <a:extLst>
+                        <a:ext uri="{28A0092B-C50C-407E-A947-70E740481C1C}">
+                          <a14:useLocalDpi xmlns:a14="http://schemas.microsoft.com/office/drawing/2010/main" xmlns:wps="http://schemas.microsoft.com/office/word/2010/wordprocessingShape" xmlns:wpi="http://schemas.microsoft.com/office/word/2010/wordprocessingInk" xmlns:wpg="http://schemas.microsoft.com/office/word/2010/wordprocessingGroup" xmlns:w16se="http://schemas.microsoft.com/office/word/2015/wordml/symex" xmlns:w16cid="http://schemas.microsoft.com/office/word/2016/wordml/cid" xmlns:w15="http://schemas.microsoft.com/office/word/2012/wordml" xmlns:w14="http://schemas.microsoft.com/office/word/2010/wordml" xmlns:w="http://schemas.openxmlformats.org/wordprocessingml/2006/main" xmlns:w10="urn:schemas-microsoft-com:office:word" xmlns:wp14="http://schemas.microsoft.com/office/word/2010/wordprocessingDrawing" xmlns:v="urn:schemas-microsoft-com:vml" xmlns:o="urn:schemas-microsoft-com:office:office" xmlns:am3d="http://schemas.microsoft.com/office/drawing/2017/model3d" xmlns:aink="http://schemas.microsoft.com/office/drawing/2016/ink" xmlns:mc="http://schemas.openxmlformats.org/markup-compatibility/2006" xmlns:cx8="http://schemas.microsoft.com/office/drawing/2016/5/14/chartex" xmlns:cx7="http://schemas.microsoft.com/office/drawing/2016/5/13/chartex" xmlns:cx6="http://schemas.microsoft.com/office/drawing/2016/5/12/chartex" xmlns:cx5="http://schemas.microsoft.com/office/drawing/2016/5/11/chartex" xmlns:cx4="http://schemas.microsoft.com/office/drawing/2016/5/10/chartex" xmlns:cx3="http://schemas.microsoft.com/office/drawing/2016/5/9/chartex" xmlns:cx2="http://schemas.microsoft.com/office/drawing/2015/10/21/chartex" xmlns:cx1="http://schemas.microsoft.com/office/drawing/2015/9/8/chartex" xmlns:cx="http://schemas.microsoft.com/office/drawing/2014/chartex" xmlns:wpc="http://schemas.microsoft.com/office/word/2010/wordprocessingCanvas" xmlns="" val="0"/>
+                        </a:ext>
+                      </a:extLst>
+                    </a:blip>
+                    <a:srcRect/>
+                    <a:stretch>
+                      <a:fillRect/>
+                    </a:stretch>
+                  </pic:blipFill>
+                  <pic:spPr bwMode="auto">
+                    <a:xfrm>
+                      <a:off x="0" y="0"/>
+                      <a:ext cx="3200400" cy="1384935"/>
+                    </a:xfrm>
+                    <a:prstGeom prst="rect">
+                      <a:avLst/>
+                    </a:prstGeom>
+                    <a:noFill/>
+                    <a:ln>
+                      <a:noFill/>
+                    </a:ln>
+                  </pic:spPr>
+                </pic:pic>
+              </a:graphicData>
+            </a:graphic>
+          </wp:inline>
+        </w:drawing>
+      </w:r>
+    </w:p>
+    <w:p>
+      <w:pPr>
+        <w:rPr>
+          <w:sz w:val="24"/>
+          <w:szCs w:val="24"/>
+        </w:rPr>
+      </w:pPr>
+    </w:p>
+    <w:p>
+      <w:pPr>
+        <w:pStyle w:val="Caption"/>
+        <w:spacing w:after="0"/>
+        <w:jc w:val="center"/>
+        <w:rPr>
+          <w:sz w:val="24"/>
+          <w:szCs w:val="24"/>
+        </w:rPr>
+      </w:pPr>
+      <w:r>
+        <w:rPr>
+          <w:sz w:val="24"/>
+          <w:szCs w:val="24"/>
+        </w:rPr>
+        <w:t xml:space="preserve">Figure </w:t>
+      </w:r>
+      <w:r>
+        <w:rPr>
+          <w:sz w:val="24"/>
+          <w:szCs w:val="24"/>
+        </w:rPr>
+        <w:t>7</w:t>
+      </w:r>
+      <w:r>
+        <w:rPr>
+          <w:sz w:val="24"/>
+          <w:szCs w:val="24"/>
+        </w:rPr>
+        <w:t>: The accuracies of different approaches</w:t>
+      </w:r>
     </w:p>
     <w:p>
       <w:pPr>
@@ -2848,7 +2681,7 @@
                     <a:blip r:embed="rId15">
                       <a:extLst>
                         <a:ext uri="{28A0092B-C50C-407E-A947-70E740481C1C}">
-                          <a14:useLocalDpi xmlns:a14="http://schemas.microsoft.com/office/drawing/2010/main" val="0"/>
+                          <a14:useLocalDpi xmlns:a14="http://schemas.microsoft.com/office/drawing/2010/main" xmlns:wps="http://schemas.microsoft.com/office/word/2010/wordprocessingShape" xmlns:wpi="http://schemas.microsoft.com/office/word/2010/wordprocessingInk" xmlns:wpg="http://schemas.microsoft.com/office/word/2010/wordprocessingGroup" xmlns:w16se="http://schemas.microsoft.com/office/word/2015/wordml/symex" xmlns:w16cid="http://schemas.microsoft.com/office/word/2016/wordml/cid" xmlns:w15="http://schemas.microsoft.com/office/word/2012/wordml" xmlns:w14="http://schemas.microsoft.com/office/word/2010/wordml" xmlns:w="http://schemas.openxmlformats.org/wordprocessingml/2006/main" xmlns:w10="urn:schemas-microsoft-com:office:word" xmlns:wp14="http://schemas.microsoft.com/office/word/2010/wordprocessingDrawing" xmlns:v="urn:schemas-microsoft-com:vml" xmlns:o="urn:schemas-microsoft-com:office:office" xmlns:am3d="http://schemas.microsoft.com/office/drawing/2017/model3d" xmlns:aink="http://schemas.microsoft.com/office/drawing/2016/ink" xmlns:mc="http://schemas.openxmlformats.org/markup-compatibility/2006" xmlns:cx8="http://schemas.microsoft.com/office/drawing/2016/5/14/chartex" xmlns:cx7="http://schemas.microsoft.com/office/drawing/2016/5/13/chartex" xmlns:cx6="http://schemas.microsoft.com/office/drawing/2016/5/12/chartex" xmlns:cx5="http://schemas.microsoft.com/office/drawing/2016/5/11/chartex" xmlns:cx4="http://schemas.microsoft.com/office/drawing/2016/5/10/chartex" xmlns:cx3="http://schemas.microsoft.com/office/drawing/2016/5/9/chartex" xmlns:cx2="http://schemas.microsoft.com/office/drawing/2015/10/21/chartex" xmlns:cx1="http://schemas.microsoft.com/office/drawing/2015/9/8/chartex" xmlns:cx="http://schemas.microsoft.com/office/drawing/2014/chartex" xmlns:wpc="http://schemas.microsoft.com/office/word/2010/wordprocessingCanvas" xmlns="" val="0"/>
                         </a:ext>
                       </a:extLst>
                     </a:blip>
@@ -2955,11 +2788,6 @@
     </w:p>
     <w:p/>
     <w:p/>
-    <w:p/>
-    <w:p/>
-    <w:p/>
-    <w:p/>
-    <w:p/>
     <w:p>
       <w:pPr>
         <w:pStyle w:val="NormalWeb"/>
@@ -2970,7 +2798,6 @@
         <w:rPr>
           <w:color w:val="000000"/>
         </w:rPr>
-        <w:lastRenderedPageBreak/>
         <w:t xml:space="preserve">The overall accuracy of the </w:t>
       </w:r>
       <w:r>
@@ -2978,6 +2805,12 @@
           <w:color w:val="000000"/>
         </w:rPr>
         <w:t>model is 88</w:t>
+      </w:r>
+      <w:r>
+        <w:rPr>
+          <w:color w:val="000000"/>
+        </w:rPr>
+        <w:t>.11</w:t>
       </w:r>
       <w:r>
         <w:rPr>
@@ -3027,6 +2860,7 @@
           <w:color w:val="000000"/>
           <w:lang w:val="en-US" w:eastAsia="en-US"/>
         </w:rPr>
+        <w:lastRenderedPageBreak/>
         <w:drawing>
           <wp:inline distT="0" distB="0" distL="0" distR="0">
             <wp:extent cx="3200400" cy="1847850"/>
@@ -3048,7 +2882,7 @@
                     <a:blip r:embed="rId16">
                       <a:extLst>
                         <a:ext uri="{28A0092B-C50C-407E-A947-70E740481C1C}">
-                          <a14:useLocalDpi xmlns:a14="http://schemas.microsoft.com/office/drawing/2010/main" val="0"/>
+                          <a14:useLocalDpi xmlns:a14="http://schemas.microsoft.com/office/drawing/2010/main" xmlns:wps="http://schemas.microsoft.com/office/word/2010/wordprocessingShape" xmlns:wpi="http://schemas.microsoft.com/office/word/2010/wordprocessingInk" xmlns:wpg="http://schemas.microsoft.com/office/word/2010/wordprocessingGroup" xmlns:w16se="http://schemas.microsoft.com/office/word/2015/wordml/symex" xmlns:w16cid="http://schemas.microsoft.com/office/word/2016/wordml/cid" xmlns:w15="http://schemas.microsoft.com/office/word/2012/wordml" xmlns:w14="http://schemas.microsoft.com/office/word/2010/wordml" xmlns:w="http://schemas.openxmlformats.org/wordprocessingml/2006/main" xmlns:w10="urn:schemas-microsoft-com:office:word" xmlns:wp14="http://schemas.microsoft.com/office/word/2010/wordprocessingDrawing" xmlns:v="urn:schemas-microsoft-com:vml" xmlns:o="urn:schemas-microsoft-com:office:office" xmlns:am3d="http://schemas.microsoft.com/office/drawing/2017/model3d" xmlns:aink="http://schemas.microsoft.com/office/drawing/2016/ink" xmlns:mc="http://schemas.openxmlformats.org/markup-compatibility/2006" xmlns:cx8="http://schemas.microsoft.com/office/drawing/2016/5/14/chartex" xmlns:cx7="http://schemas.microsoft.com/office/drawing/2016/5/13/chartex" xmlns:cx6="http://schemas.microsoft.com/office/drawing/2016/5/12/chartex" xmlns:cx5="http://schemas.microsoft.com/office/drawing/2016/5/11/chartex" xmlns:cx4="http://schemas.microsoft.com/office/drawing/2016/5/10/chartex" xmlns:cx3="http://schemas.microsoft.com/office/drawing/2016/5/9/chartex" xmlns:cx2="http://schemas.microsoft.com/office/drawing/2015/10/21/chartex" xmlns:cx1="http://schemas.microsoft.com/office/drawing/2015/9/8/chartex" xmlns:cx="http://schemas.microsoft.com/office/drawing/2014/chartex" xmlns:wpc="http://schemas.microsoft.com/office/word/2010/wordprocessingCanvas" xmlns="" val="0"/>
                         </a:ext>
                       </a:extLst>
                     </a:blip>
@@ -3225,19 +3059,7 @@
         <w:rPr>
           <w:color w:val="000000"/>
         </w:rPr>
-        <w:t>.</w:t>
-      </w:r>
-      <w:r>
-        <w:rPr>
-          <w:color w:val="000000"/>
-        </w:rPr>
-        <w:t xml:space="preserve"> </w:t>
-      </w:r>
-      <w:r>
-        <w:rPr>
-          <w:color w:val="000000"/>
-        </w:rPr>
-        <w:t>This</w:t>
+        <w:t>.This</w:t>
       </w:r>
       <w:r>
         <w:rPr>
@@ -3951,7 +3773,7 @@
         <w:spacing w:before="0" w:after="0"/>
         <w:rPr>
           <w:b/>
-          <w:sz w:val="24"/>
+          <w:sz w:val="28"/>
           <w:szCs w:val="24"/>
         </w:rPr>
       </w:pPr>
@@ -3965,38 +3787,42 @@
         <w:t>References</w:t>
       </w:r>
     </w:p>
+    <w:p/>
     <w:p>
       <w:pPr>
         <w:pStyle w:val="NormalWeb"/>
         <w:spacing w:before="0" w:beforeAutospacing="0" w:after="0" w:afterAutospacing="0"/>
         <w:ind w:hanging="404"/>
         <w:jc w:val="both"/>
-      </w:pPr>
-      <w:r>
-        <w:rPr>
-          <w:color w:val="000000"/>
-        </w:rPr>
-        <w:t>[1]</w:t>
-      </w:r>
-      <w:r>
-        <w:rPr>
-          <w:color w:val="000000"/>
-        </w:rPr>
-        <w:t xml:space="preserve"> </w:t>
-      </w:r>
-      <w:hyperlink r:id="rId17" w:history="1">
-        <w:r>
-          <w:rPr>
-            <w:rStyle w:val="Hyperlink"/>
-          </w:rPr>
-          <w:t>https://www.youtube.com/watch?v=HIUGOKSLTcE</w:t>
-        </w:r>
-      </w:hyperlink>
-      <w:r>
-        <w:rPr>
-          <w:color w:val="000000"/>
-        </w:rPr>
-        <w:t xml:space="preserve"> – presentation of a paper based on VoxelNet</w:t>
+        <w:rPr>
+          <w:b/>
+        </w:rPr>
+      </w:pPr>
+      <w:r>
+        <w:rPr>
+          <w:color w:val="000000"/>
+        </w:rPr>
+        <w:t>[1</w:t>
+      </w:r>
+      <w:r>
+        <w:rPr>
+          <w:color w:val="000000"/>
+        </w:rPr>
+        <w:t>]</w:t>
+      </w:r>
+      <w:r>
+        <w:rPr>
+          <w:rStyle w:val="apple-tab-span"/>
+          <w:color w:val="000000"/>
+        </w:rPr>
+        <w:tab/>
+      </w:r>
+      <w:r>
+        <w:rPr>
+          <w:b/>
+          <w:color w:val="000000"/>
+        </w:rPr>
+        <w:t>Classification Project Using Graph CNN</w:t>
       </w:r>
     </w:p>
     <w:p>
@@ -4005,21 +3831,14 @@
         <w:spacing w:before="0" w:beforeAutospacing="0" w:after="0" w:afterAutospacing="0"/>
         <w:ind w:hanging="404"/>
         <w:jc w:val="both"/>
-      </w:pPr>
-      <w:r>
-        <w:rPr>
-          <w:color w:val="000000"/>
-        </w:rPr>
-        <w:t>[2]</w:t>
-      </w:r>
-      <w:r>
-        <w:rPr>
-          <w:rStyle w:val="apple-tab-span"/>
-          <w:color w:val="000000"/>
-        </w:rPr>
-        <w:tab/>
-      </w:r>
-      <w:hyperlink r:id="rId18" w:history="1">
+        <w:rPr>
+          <w:color w:val="000000"/>
+        </w:rPr>
+      </w:pPr>
+      <w:r>
+        <w:t xml:space="preserve">       </w:t>
+      </w:r>
+      <w:hyperlink r:id="rId17" w:history="1">
         <w:r>
           <w:rPr>
             <w:rStyle w:val="Hyperlink"/>
@@ -4031,7 +3850,7 @@
         <w:rPr>
           <w:color w:val="000000"/>
         </w:rPr>
-        <w:t xml:space="preserve"> - classification project using Graph CNN</w:t>
+        <w:t xml:space="preserve"> </w:t>
       </w:r>
     </w:p>
     <w:p>
@@ -4041,20 +3860,73 @@
         <w:ind w:hanging="404"/>
         <w:jc w:val="both"/>
       </w:pPr>
-      <w:r>
-        <w:rPr>
-          <w:color w:val="000000"/>
-        </w:rPr>
-        <w:t>[3]</w:t>
-      </w:r>
-      <w:r>
+    </w:p>
+    <w:p>
+      <w:pPr>
+        <w:pStyle w:val="NormalWeb"/>
+        <w:spacing w:before="0" w:beforeAutospacing="0" w:after="0" w:afterAutospacing="0"/>
+        <w:ind w:hanging="404"/>
+        <w:jc w:val="both"/>
         <w:rPr>
           <w:rStyle w:val="apple-tab-span"/>
-          <w:color w:val="000000"/>
-        </w:rPr>
-        <w:tab/>
-      </w:r>
-      <w:hyperlink r:id="rId19" w:history="1">
+          <w:b/>
+          <w:color w:val="000000"/>
+        </w:rPr>
+      </w:pPr>
+      <w:r>
+        <w:rPr>
+          <w:color w:val="000000"/>
+        </w:rPr>
+        <w:t>[2</w:t>
+      </w:r>
+      <w:r>
+        <w:rPr>
+          <w:color w:val="000000"/>
+        </w:rPr>
+        <w:t>]</w:t>
+      </w:r>
+      <w:r>
+        <w:rPr>
+          <w:color w:val="000000"/>
+        </w:rPr>
+        <w:t xml:space="preserve">  </w:t>
+      </w:r>
+      <w:r>
+        <w:rPr>
+          <w:b/>
+          <w:color w:val="000000"/>
+        </w:rPr>
+        <w:t>Classificati</w:t>
+      </w:r>
+      <w:r>
+        <w:rPr>
+          <w:b/>
+          <w:color w:val="000000"/>
+        </w:rPr>
+        <w:t>on And Segmentation Using PointN</w:t>
+      </w:r>
+      <w:r>
+        <w:rPr>
+          <w:b/>
+          <w:color w:val="000000"/>
+        </w:rPr>
+        <w:t>et</w:t>
+      </w:r>
+    </w:p>
+    <w:p>
+      <w:pPr>
+        <w:pStyle w:val="NormalWeb"/>
+        <w:spacing w:before="0" w:beforeAutospacing="0" w:after="0" w:afterAutospacing="0"/>
+        <w:ind w:hanging="404"/>
+        <w:jc w:val="both"/>
+        <w:rPr>
+          <w:color w:val="000000"/>
+        </w:rPr>
+      </w:pPr>
+      <w:r>
+        <w:t xml:space="preserve">       </w:t>
+      </w:r>
+      <w:hyperlink r:id="rId18" w:history="1">
         <w:r>
           <w:rPr>
             <w:rStyle w:val="Hyperlink"/>
@@ -4066,7 +3938,7 @@
         <w:rPr>
           <w:color w:val="000000"/>
         </w:rPr>
-        <w:t xml:space="preserve"> - classification and segmentation using PointNet</w:t>
+        <w:t xml:space="preserve"> - </w:t>
       </w:r>
     </w:p>
     <w:p>
@@ -4076,37 +3948,6 @@
         <w:ind w:hanging="404"/>
         <w:jc w:val="both"/>
       </w:pPr>
-      <w:r>
-        <w:rPr>
-          <w:color w:val="000000"/>
-        </w:rPr>
-        <w:t>[4]</w:t>
-      </w:r>
-      <w:r>
-        <w:rPr>
-          <w:rStyle w:val="apple-tab-span"/>
-          <w:color w:val="000000"/>
-        </w:rPr>
-        <w:tab/>
-      </w:r>
-      <w:r>
-        <w:rPr>
-          <w:b/>
-          <w:bCs/>
-          <w:i/>
-          <w:iCs/>
-          <w:color w:val="000000"/>
-          <w:shd w:val="clear" w:color="auto" w:fill="FFFFFF"/>
-        </w:rPr>
-        <w:t>Charles R. Qi, Hao Su, Kaichun Mo, Leonidas J. Guibas</w:t>
-      </w:r>
-      <w:r>
-        <w:rPr>
-          <w:color w:val="000000"/>
-          <w:shd w:val="clear" w:color="auto" w:fill="FFFFFF"/>
-        </w:rPr>
-        <w:t>; The IEEE Conference on Computer Vision and Pattern Recognition (CVPR), 2017, pp. 652-660</w:t>
-      </w:r>
     </w:p>
     <w:p>
       <w:pPr>
@@ -4116,13 +3957,20 @@
         <w:jc w:val="both"/>
         <w:rPr>
           <w:color w:val="000000"/>
-        </w:rPr>
-      </w:pPr>
-      <w:r>
-        <w:rPr>
-          <w:color w:val="000000"/>
-        </w:rPr>
-        <w:t>[5]</w:t>
+          <w:shd w:val="clear" w:color="auto" w:fill="FFFFFF"/>
+        </w:rPr>
+      </w:pPr>
+      <w:r>
+        <w:rPr>
+          <w:color w:val="000000"/>
+        </w:rPr>
+        <w:t>[3</w:t>
+      </w:r>
+      <w:r>
+        <w:rPr>
+          <w:color w:val="000000"/>
+        </w:rPr>
+        <w:t>]</w:t>
       </w:r>
       <w:r>
         <w:rPr>
@@ -4133,9 +3981,21 @@
       </w:r>
       <w:r>
         <w:rPr>
-          <w:color w:val="000000"/>
-        </w:rPr>
-        <w:t>Yingxue Zhang and Michael Rabbat, “A Graph-CNN for 3D Point Cloud Classification” in Conf. on Acoustics, Speech and Signal Processing (ICASSP), Alberta, Canada, 2018.</w:t>
+          <w:b/>
+          <w:bCs/>
+          <w:i/>
+          <w:iCs/>
+          <w:color w:val="000000"/>
+          <w:shd w:val="clear" w:color="auto" w:fill="FFFFFF"/>
+        </w:rPr>
+        <w:t>Charles R. Qi, Hao Su, Kaichun Mo, Leonidas J. Guibas</w:t>
+      </w:r>
+      <w:r>
+        <w:rPr>
+          <w:color w:val="000000"/>
+          <w:shd w:val="clear" w:color="auto" w:fill="FFFFFF"/>
+        </w:rPr>
+        <w:t>; The IEEE Conference on Computer Vision and Pattern Recognition (CVPR), 2017, pp. 652-660</w:t>
       </w:r>
     </w:p>
     <w:p>
@@ -4145,40 +4005,6 @@
         <w:ind w:hanging="404"/>
         <w:jc w:val="both"/>
       </w:pPr>
-      <w:r>
-        <w:rPr>
-          <w:color w:val="000000"/>
-        </w:rPr>
-        <w:t>[6]</w:t>
-      </w:r>
-      <w:r>
-        <w:rPr>
-          <w:color w:val="000000"/>
-        </w:rPr>
-        <w:t xml:space="preserve"> </w:t>
-      </w:r>
-      <w:hyperlink r:id="rId20" w:history="1">
-        <w:r>
-          <w:rPr>
-            <w:rStyle w:val="Hyperlink"/>
-            <w:color w:val="1155CC"/>
-          </w:rPr>
-          <w:t>http://stanford.edu/~rqi/pointnet/docs/cvpr17_pointnet_slides.pdf</w:t>
-        </w:r>
-      </w:hyperlink>
-      <w:r>
-        <w:rPr>
-          <w:color w:val="000000"/>
-        </w:rPr>
-        <w:t xml:space="preserve">  </w:t>
-      </w:r>
-      <w:r>
-        <w:rPr>
-          <w:rStyle w:val="apple-tab-span"/>
-          <w:color w:val="000000"/>
-        </w:rPr>
-        <w:tab/>
-      </w:r>
     </w:p>
     <w:p>
       <w:pPr>
@@ -4186,28 +4012,42 @@
         <w:spacing w:before="0" w:beforeAutospacing="0" w:after="0" w:afterAutospacing="0"/>
         <w:ind w:hanging="404"/>
         <w:jc w:val="both"/>
-      </w:pPr>
-      <w:r>
-        <w:rPr>
-          <w:color w:val="000000"/>
-          <w:shd w:val="clear" w:color="auto" w:fill="FFFFFF"/>
-        </w:rPr>
-        <w:t>[7]</w:t>
+        <w:rPr>
+          <w:color w:val="000000"/>
+        </w:rPr>
+      </w:pPr>
+      <w:r>
+        <w:rPr>
+          <w:color w:val="000000"/>
+        </w:rPr>
+        <w:t>[4</w:t>
+      </w:r>
+      <w:r>
+        <w:rPr>
+          <w:color w:val="000000"/>
+        </w:rPr>
+        <w:t>]</w:t>
       </w:r>
       <w:r>
         <w:rPr>
           <w:rStyle w:val="apple-tab-span"/>
           <w:color w:val="000000"/>
-          <w:shd w:val="clear" w:color="auto" w:fill="FFFFFF"/>
         </w:rPr>
         <w:tab/>
       </w:r>
       <w:r>
         <w:rPr>
-          <w:color w:val="000000"/>
-          <w:shd w:val="clear" w:color="auto" w:fill="FFFFFF"/>
-        </w:rPr>
-        <w:t>ISPRS Annals of the Photogrammetry, Remote Sensing and Spatial Information Sciences, Volume I-3, 2012 XXII ISPRS Congress, 25 August – 01 September 2012, Melbourne, Australia.</w:t>
+          <w:b/>
+          <w:i/>
+          <w:color w:val="000000"/>
+        </w:rPr>
+        <w:t>Yingxue Zhang and Michael Rabbat</w:t>
+      </w:r>
+      <w:r>
+        <w:rPr>
+          <w:color w:val="000000"/>
+        </w:rPr>
+        <w:t>, “A Graph-CNN for 3D Point Cloud Classification” in Conf. on Acoustics, Speech and Signal Processing (ICASSP), Alberta, Canada, 2018.</w:t>
       </w:r>
     </w:p>
     <w:p>
@@ -4216,36 +4056,14 @@
         <w:spacing w:before="0" w:beforeAutospacing="0" w:after="0" w:afterAutospacing="0"/>
         <w:ind w:hanging="404"/>
         <w:jc w:val="both"/>
-        <w:rPr>
-          <w:color w:val="006621"/>
-          <w:shd w:val="clear" w:color="auto" w:fill="FFFFFF"/>
-        </w:rPr>
-      </w:pPr>
-      <w:r>
-        <w:rPr>
-          <w:color w:val="000000"/>
-          <w:shd w:val="clear" w:color="auto" w:fill="FFFFFF"/>
-        </w:rPr>
-        <w:t>[8]</w:t>
-      </w:r>
+      </w:pPr>
       <w:r>
         <w:rPr>
           <w:rStyle w:val="apple-tab-span"/>
           <w:color w:val="000000"/>
-          <w:shd w:val="clear" w:color="auto" w:fill="FFFFFF"/>
         </w:rPr>
         <w:tab/>
       </w:r>
-      <w:hyperlink r:id="rId21" w:history="1">
-        <w:r>
-          <w:rPr>
-            <w:rStyle w:val="Hyperlink"/>
-            <w:color w:val="1155CC"/>
-            <w:shd w:val="clear" w:color="auto" w:fill="FFFFFF"/>
-          </w:rPr>
-          <w:t>http://www.semantic3d.net/</w:t>
-        </w:r>
-      </w:hyperlink>
     </w:p>
     <w:p>
       <w:pPr>
@@ -4254,6 +4072,43 @@
         <w:ind w:hanging="404"/>
         <w:jc w:val="both"/>
       </w:pPr>
+      <w:r>
+        <w:rPr>
+          <w:color w:val="000000"/>
+          <w:shd w:val="clear" w:color="auto" w:fill="FFFFFF"/>
+        </w:rPr>
+        <w:t>[5</w:t>
+      </w:r>
+      <w:r>
+        <w:rPr>
+          <w:color w:val="000000"/>
+          <w:shd w:val="clear" w:color="auto" w:fill="FFFFFF"/>
+        </w:rPr>
+        <w:t>]</w:t>
+      </w:r>
+      <w:r>
+        <w:rPr>
+          <w:rStyle w:val="apple-tab-span"/>
+          <w:color w:val="000000"/>
+          <w:shd w:val="clear" w:color="auto" w:fill="FFFFFF"/>
+        </w:rPr>
+        <w:tab/>
+      </w:r>
+      <w:r>
+        <w:rPr>
+          <w:color w:val="000000"/>
+          <w:shd w:val="clear" w:color="auto" w:fill="FFFFFF"/>
+        </w:rPr>
+        <w:t>ISPRS Annals of the Photogrammetry, Remote Sensing and Spatial Information Sciences, Volume I-3, 2012 XXII ISPRS Congress, 25 August – 01 September 2012, Melbourne, Australia.</w:t>
+      </w:r>
+    </w:p>
+    <w:p>
+      <w:pPr>
+        <w:pStyle w:val="NormalWeb"/>
+        <w:spacing w:before="0" w:beforeAutospacing="0" w:after="0" w:afterAutospacing="0"/>
+        <w:ind w:hanging="404"/>
+        <w:jc w:val="both"/>
+      </w:pPr>
     </w:p>
     <w:p>
       <w:pPr>
@@ -4266,7 +4121,7 @@
       </w:pPr>
     </w:p>
     <w:sectPr>
-      <w:headerReference w:type="default" r:id="rId22"/>
+      <w:headerReference w:type="default" r:id="rId19"/>
       <w:type w:val="continuous"/>
       <w:pgSz w:w="12240" w:h="15840" w:code="1"/>
       <w:pgMar w:top="1008" w:right="936" w:bottom="1008" w:left="936" w:header="432" w:footer="432" w:gutter="0"/>
@@ -4277,15 +4132,15 @@
 </file>
 
 <file path=word/endnotes.xml><?xml version="1.0" encoding="utf-8"?>
-<w:endnotes xmlns:wpc="http://schemas.microsoft.com/office/word/2010/wordprocessingCanvas" xmlns:cx="http://schemas.microsoft.com/office/drawing/2014/chartex" xmlns:cx1="http://schemas.microsoft.com/office/drawing/2015/9/8/chartex" xmlns:cx2="http://schemas.microsoft.com/office/drawing/2015/10/21/chartex" xmlns:cx3="http://schemas.microsoft.com/office/drawing/2016/5/9/chartex" xmlns:cx4="http://schemas.microsoft.com/office/drawing/2016/5/10/chartex" xmlns:cx5="http://schemas.microsoft.com/office/drawing/2016/5/11/chartex" xmlns:cx6="http://schemas.microsoft.com/office/drawing/2016/5/12/chartex" xmlns:cx7="http://schemas.microsoft.com/office/drawing/2016/5/13/chartex" xmlns:cx8="http://schemas.microsoft.com/office/drawing/2016/5/14/chartex" xmlns:mc="http://schemas.openxmlformats.org/markup-compatibility/2006" xmlns:aink="http://schemas.microsoft.com/office/drawing/2016/ink" xmlns:am3d="http://schemas.microsoft.com/office/drawing/2017/model3d" xmlns:o="urn:schemas-microsoft-com:office:office" xmlns:r="http://schemas.openxmlformats.org/officeDocument/2006/relationships" xmlns:m="http://schemas.openxmlformats.org/officeDocument/2006/math" xmlns:v="urn:schemas-microsoft-com:vml" xmlns:wp14="http://schemas.microsoft.com/office/word/2010/wordprocessingDrawing" xmlns:wp="http://schemas.openxmlformats.org/drawingml/2006/wordprocessingDrawing" xmlns:w10="urn:schemas-microsoft-com:office:word" xmlns:w="http://schemas.openxmlformats.org/wordprocessingml/2006/main" xmlns:w14="http://schemas.microsoft.com/office/word/2010/wordml" xmlns:w15="http://schemas.microsoft.com/office/word/2012/wordml" xmlns:w16cid="http://schemas.microsoft.com/office/word/2016/wordml/cid" xmlns:w16se="http://schemas.microsoft.com/office/word/2015/wordml/symex" xmlns:wpg="http://schemas.microsoft.com/office/word/2010/wordprocessingGroup" xmlns:wpi="http://schemas.microsoft.com/office/word/2010/wordprocessingInk" xmlns:wne="http://schemas.microsoft.com/office/word/2006/wordml" xmlns:wps="http://schemas.microsoft.com/office/word/2010/wordprocessingShape" mc:Ignorable="w14 w15 w16se w16cid wp14">
-  <w:endnote w:type="separator" w:id="-1">
+<w:endnotes xmlns:ve="http://schemas.openxmlformats.org/markup-compatibility/2006" xmlns:o="urn:schemas-microsoft-com:office:office" xmlns:r="http://schemas.openxmlformats.org/officeDocument/2006/relationships" xmlns:m="http://schemas.openxmlformats.org/officeDocument/2006/math" xmlns:v="urn:schemas-microsoft-com:vml" xmlns:wp="http://schemas.openxmlformats.org/drawingml/2006/wordprocessingDrawing" xmlns:w10="urn:schemas-microsoft-com:office:word" xmlns:w="http://schemas.openxmlformats.org/wordprocessingml/2006/main" xmlns:wne="http://schemas.microsoft.com/office/word/2006/wordml">
+  <w:endnote w:type="separator" w:id="0">
     <w:p>
       <w:r>
         <w:separator/>
       </w:r>
     </w:p>
   </w:endnote>
-  <w:endnote w:type="continuationSeparator" w:id="0">
+  <w:endnote w:type="continuationSeparator" w:id="1">
     <w:p>
       <w:r>
         <w:continuationSeparator/>
@@ -4296,18 +4151,18 @@
 </file>
 
 <file path=word/footnotes.xml><?xml version="1.0" encoding="utf-8"?>
-<w:footnotes xmlns:wpc="http://schemas.microsoft.com/office/word/2010/wordprocessingCanvas" xmlns:cx="http://schemas.microsoft.com/office/drawing/2014/chartex" xmlns:cx1="http://schemas.microsoft.com/office/drawing/2015/9/8/chartex" xmlns:cx2="http://schemas.microsoft.com/office/drawing/2015/10/21/chartex" xmlns:cx3="http://schemas.microsoft.com/office/drawing/2016/5/9/chartex" xmlns:cx4="http://schemas.microsoft.com/office/drawing/2016/5/10/chartex" xmlns:cx5="http://schemas.microsoft.com/office/drawing/2016/5/11/chartex" xmlns:cx6="http://schemas.microsoft.com/office/drawing/2016/5/12/chartex" xmlns:cx7="http://schemas.microsoft.com/office/drawing/2016/5/13/chartex" xmlns:cx8="http://schemas.microsoft.com/office/drawing/2016/5/14/chartex" xmlns:mc="http://schemas.openxmlformats.org/markup-compatibility/2006" xmlns:aink="http://schemas.microsoft.com/office/drawing/2016/ink" xmlns:am3d="http://schemas.microsoft.com/office/drawing/2017/model3d" xmlns:o="urn:schemas-microsoft-com:office:office" xmlns:r="http://schemas.openxmlformats.org/officeDocument/2006/relationships" xmlns:m="http://schemas.openxmlformats.org/officeDocument/2006/math" xmlns:v="urn:schemas-microsoft-com:vml" xmlns:wp14="http://schemas.microsoft.com/office/word/2010/wordprocessingDrawing" xmlns:wp="http://schemas.openxmlformats.org/drawingml/2006/wordprocessingDrawing" xmlns:w10="urn:schemas-microsoft-com:office:word" xmlns:w="http://schemas.openxmlformats.org/wordprocessingml/2006/main" xmlns:w14="http://schemas.microsoft.com/office/word/2010/wordml" xmlns:w15="http://schemas.microsoft.com/office/word/2012/wordml" xmlns:w16cid="http://schemas.microsoft.com/office/word/2016/wordml/cid" xmlns:w16se="http://schemas.microsoft.com/office/word/2015/wordml/symex" xmlns:wpg="http://schemas.microsoft.com/office/word/2010/wordprocessingGroup" xmlns:wpi="http://schemas.microsoft.com/office/word/2010/wordprocessingInk" xmlns:wne="http://schemas.microsoft.com/office/word/2006/wordml" xmlns:wps="http://schemas.microsoft.com/office/word/2010/wordprocessingShape" mc:Ignorable="w14 w15 w16se w16cid wp14">
-  <w:footnote w:type="separator" w:id="-1">
+<w:footnotes xmlns:ve="http://schemas.openxmlformats.org/markup-compatibility/2006" xmlns:o="urn:schemas-microsoft-com:office:office" xmlns:r="http://schemas.openxmlformats.org/officeDocument/2006/relationships" xmlns:m="http://schemas.openxmlformats.org/officeDocument/2006/math" xmlns:v="urn:schemas-microsoft-com:vml" xmlns:wp="http://schemas.openxmlformats.org/drawingml/2006/wordprocessingDrawing" xmlns:w10="urn:schemas-microsoft-com:office:word" xmlns:w="http://schemas.openxmlformats.org/wordprocessingml/2006/main" xmlns:wne="http://schemas.microsoft.com/office/word/2006/wordml">
+  <w:footnote w:type="separator" w:id="0">
     <w:p/>
   </w:footnote>
-  <w:footnote w:type="continuationSeparator" w:id="0">
+  <w:footnote w:type="continuationSeparator" w:id="1">
     <w:p>
       <w:r>
         <w:continuationSeparator/>
       </w:r>
     </w:p>
   </w:footnote>
-  <w:footnote w:id="1">
+  <w:footnote w:id="2">
     <w:p>
       <w:pPr>
         <w:pStyle w:val="FootnoteText"/>
@@ -4319,7 +4174,7 @@
 </file>
 
 <file path=word/header1.xml><?xml version="1.0" encoding="utf-8"?>
-<w:hdr xmlns:wpc="http://schemas.microsoft.com/office/word/2010/wordprocessingCanvas" xmlns:cx="http://schemas.microsoft.com/office/drawing/2014/chartex" xmlns:cx1="http://schemas.microsoft.com/office/drawing/2015/9/8/chartex" xmlns:cx2="http://schemas.microsoft.com/office/drawing/2015/10/21/chartex" xmlns:cx3="http://schemas.microsoft.com/office/drawing/2016/5/9/chartex" xmlns:cx4="http://schemas.microsoft.com/office/drawing/2016/5/10/chartex" xmlns:cx5="http://schemas.microsoft.com/office/drawing/2016/5/11/chartex" xmlns:cx6="http://schemas.microsoft.com/office/drawing/2016/5/12/chartex" xmlns:cx7="http://schemas.microsoft.com/office/drawing/2016/5/13/chartex" xmlns:cx8="http://schemas.microsoft.com/office/drawing/2016/5/14/chartex" xmlns:mc="http://schemas.openxmlformats.org/markup-compatibility/2006" xmlns:aink="http://schemas.microsoft.com/office/drawing/2016/ink" xmlns:am3d="http://schemas.microsoft.com/office/drawing/2017/model3d" xmlns:o="urn:schemas-microsoft-com:office:office" xmlns:r="http://schemas.openxmlformats.org/officeDocument/2006/relationships" xmlns:m="http://schemas.openxmlformats.org/officeDocument/2006/math" xmlns:v="urn:schemas-microsoft-com:vml" xmlns:wp14="http://schemas.microsoft.com/office/word/2010/wordprocessingDrawing" xmlns:wp="http://schemas.openxmlformats.org/drawingml/2006/wordprocessingDrawing" xmlns:w10="urn:schemas-microsoft-com:office:word" xmlns:w="http://schemas.openxmlformats.org/wordprocessingml/2006/main" xmlns:w14="http://schemas.microsoft.com/office/word/2010/wordml" xmlns:w15="http://schemas.microsoft.com/office/word/2012/wordml" xmlns:w16cid="http://schemas.microsoft.com/office/word/2016/wordml/cid" xmlns:w16se="http://schemas.microsoft.com/office/word/2015/wordml/symex" xmlns:wpg="http://schemas.microsoft.com/office/word/2010/wordprocessingGroup" xmlns:wpi="http://schemas.microsoft.com/office/word/2010/wordprocessingInk" xmlns:wne="http://schemas.microsoft.com/office/word/2006/wordml" xmlns:wps="http://schemas.microsoft.com/office/word/2010/wordprocessingShape" mc:Ignorable="w14 w15 w16se w16cid wp14">
+<w:hdr xmlns:ve="http://schemas.openxmlformats.org/markup-compatibility/2006" xmlns:o="urn:schemas-microsoft-com:office:office" xmlns:r="http://schemas.openxmlformats.org/officeDocument/2006/relationships" xmlns:m="http://schemas.openxmlformats.org/officeDocument/2006/math" xmlns:v="urn:schemas-microsoft-com:vml" xmlns:wp="http://schemas.openxmlformats.org/drawingml/2006/wordprocessingDrawing" xmlns:w10="urn:schemas-microsoft-com:office:word" xmlns:w="http://schemas.openxmlformats.org/wordprocessingml/2006/main" xmlns:wne="http://schemas.microsoft.com/office/word/2006/wordml">
   <w:p>
     <w:pPr>
       <w:framePr w:wrap="auto" w:vAnchor="text" w:hAnchor="margin" w:xAlign="right" w:y="1"/>
@@ -4337,7 +4192,7 @@
       <w:rPr>
         <w:noProof/>
       </w:rPr>
-      <w:t>1</w:t>
+      <w:t>3</w:t>
     </w:r>
     <w:r>
       <w:fldChar w:fldCharType="end"/>
@@ -4352,8 +4207,8 @@
 </file>
 
 <file path=word/numbering.xml><?xml version="1.0" encoding="utf-8"?>
-<w:numbering xmlns:wpc="http://schemas.microsoft.com/office/word/2010/wordprocessingCanvas" xmlns:cx="http://schemas.microsoft.com/office/drawing/2014/chartex" xmlns:cx1="http://schemas.microsoft.com/office/drawing/2015/9/8/chartex" xmlns:cx2="http://schemas.microsoft.com/office/drawing/2015/10/21/chartex" xmlns:cx3="http://schemas.microsoft.com/office/drawing/2016/5/9/chartex" xmlns:cx4="http://schemas.microsoft.com/office/drawing/2016/5/10/chartex" xmlns:cx5="http://schemas.microsoft.com/office/drawing/2016/5/11/chartex" xmlns:cx6="http://schemas.microsoft.com/office/drawing/2016/5/12/chartex" xmlns:cx7="http://schemas.microsoft.com/office/drawing/2016/5/13/chartex" xmlns:cx8="http://schemas.microsoft.com/office/drawing/2016/5/14/chartex" xmlns:mc="http://schemas.openxmlformats.org/markup-compatibility/2006" xmlns:aink="http://schemas.microsoft.com/office/drawing/2016/ink" xmlns:am3d="http://schemas.microsoft.com/office/drawing/2017/model3d" xmlns:o="urn:schemas-microsoft-com:office:office" xmlns:r="http://schemas.openxmlformats.org/officeDocument/2006/relationships" xmlns:m="http://schemas.openxmlformats.org/officeDocument/2006/math" xmlns:v="urn:schemas-microsoft-com:vml" xmlns:wp14="http://schemas.microsoft.com/office/word/2010/wordprocessingDrawing" xmlns:wp="http://schemas.openxmlformats.org/drawingml/2006/wordprocessingDrawing" xmlns:w10="urn:schemas-microsoft-com:office:word" xmlns:w="http://schemas.openxmlformats.org/wordprocessingml/2006/main" xmlns:w14="http://schemas.microsoft.com/office/word/2010/wordml" xmlns:w15="http://schemas.microsoft.com/office/word/2012/wordml" xmlns:w16cid="http://schemas.microsoft.com/office/word/2016/wordml/cid" xmlns:w16se="http://schemas.microsoft.com/office/word/2015/wordml/symex" xmlns:wpg="http://schemas.microsoft.com/office/word/2010/wordprocessingGroup" xmlns:wpi="http://schemas.microsoft.com/office/word/2010/wordprocessingInk" xmlns:wne="http://schemas.microsoft.com/office/word/2006/wordml" xmlns:wps="http://schemas.microsoft.com/office/word/2010/wordprocessingShape" mc:Ignorable="w14 w15 w16se w16cid wp14">
-  <w:abstractNum w:abstractNumId="0" w15:restartNumberingAfterBreak="0">
+<w:numbering xmlns:ve="http://schemas.openxmlformats.org/markup-compatibility/2006" xmlns:o="urn:schemas-microsoft-com:office:office" xmlns:r="http://schemas.openxmlformats.org/officeDocument/2006/relationships" xmlns:m="http://schemas.openxmlformats.org/officeDocument/2006/math" xmlns:v="urn:schemas-microsoft-com:vml" xmlns:wp="http://schemas.openxmlformats.org/drawingml/2006/wordprocessingDrawing" xmlns:w10="urn:schemas-microsoft-com:office:word" xmlns:w="http://schemas.openxmlformats.org/wordprocessingml/2006/main" xmlns:wne="http://schemas.microsoft.com/office/word/2006/wordml">
+  <w:abstractNum w:abstractNumId="0">
     <w:nsid w:val="FFFFFF1D"/>
     <w:multiLevelType w:val="multilevel"/>
     <w:tmpl w:val="EBB2C53E"/>
@@ -4493,7 +4348,7 @@
       </w:rPr>
     </w:lvl>
   </w:abstractNum>
-  <w:abstractNum w:abstractNumId="1" w15:restartNumberingAfterBreak="0">
+  <w:abstractNum w:abstractNumId="1">
     <w:nsid w:val="FFFFFF7C"/>
     <w:multiLevelType w:val="singleLevel"/>
     <w:tmpl w:val="1FE04BD4"/>
@@ -4510,7 +4365,7 @@
       </w:pPr>
     </w:lvl>
   </w:abstractNum>
-  <w:abstractNum w:abstractNumId="2" w15:restartNumberingAfterBreak="0">
+  <w:abstractNum w:abstractNumId="2">
     <w:nsid w:val="FFFFFF7D"/>
     <w:multiLevelType w:val="singleLevel"/>
     <w:tmpl w:val="1E8E8124"/>
@@ -4527,7 +4382,7 @@
       </w:pPr>
     </w:lvl>
   </w:abstractNum>
-  <w:abstractNum w:abstractNumId="3" w15:restartNumberingAfterBreak="0">
+  <w:abstractNum w:abstractNumId="3">
     <w:nsid w:val="FFFFFF7E"/>
     <w:multiLevelType w:val="singleLevel"/>
     <w:tmpl w:val="DB607804"/>
@@ -4544,7 +4399,7 @@
       </w:pPr>
     </w:lvl>
   </w:abstractNum>
-  <w:abstractNum w:abstractNumId="4" w15:restartNumberingAfterBreak="0">
+  <w:abstractNum w:abstractNumId="4">
     <w:nsid w:val="FFFFFF7F"/>
     <w:multiLevelType w:val="singleLevel"/>
     <w:tmpl w:val="63F4F052"/>
@@ -4561,7 +4416,7 @@
       </w:pPr>
     </w:lvl>
   </w:abstractNum>
-  <w:abstractNum w:abstractNumId="5" w15:restartNumberingAfterBreak="0">
+  <w:abstractNum w:abstractNumId="5">
     <w:nsid w:val="FFFFFF80"/>
     <w:multiLevelType w:val="singleLevel"/>
     <w:tmpl w:val="2CBA6604"/>
@@ -4581,7 +4436,7 @@
       </w:rPr>
     </w:lvl>
   </w:abstractNum>
-  <w:abstractNum w:abstractNumId="6" w15:restartNumberingAfterBreak="0">
+  <w:abstractNum w:abstractNumId="6">
     <w:nsid w:val="FFFFFF81"/>
     <w:multiLevelType w:val="singleLevel"/>
     <w:tmpl w:val="66FEB2A0"/>
@@ -4601,7 +4456,7 @@
       </w:rPr>
     </w:lvl>
   </w:abstractNum>
-  <w:abstractNum w:abstractNumId="7" w15:restartNumberingAfterBreak="0">
+  <w:abstractNum w:abstractNumId="7">
     <w:nsid w:val="FFFFFF82"/>
     <w:multiLevelType w:val="singleLevel"/>
     <w:tmpl w:val="36886A36"/>
@@ -4621,7 +4476,7 @@
       </w:rPr>
     </w:lvl>
   </w:abstractNum>
-  <w:abstractNum w:abstractNumId="8" w15:restartNumberingAfterBreak="0">
+  <w:abstractNum w:abstractNumId="8">
     <w:nsid w:val="FFFFFF83"/>
     <w:multiLevelType w:val="singleLevel"/>
     <w:tmpl w:val="0FDCED3C"/>
@@ -4641,7 +4496,7 @@
       </w:rPr>
     </w:lvl>
   </w:abstractNum>
-  <w:abstractNum w:abstractNumId="9" w15:restartNumberingAfterBreak="0">
+  <w:abstractNum w:abstractNumId="9">
     <w:nsid w:val="FFFFFF88"/>
     <w:multiLevelType w:val="singleLevel"/>
     <w:tmpl w:val="BCAA61E8"/>
@@ -4658,7 +4513,7 @@
       </w:pPr>
     </w:lvl>
   </w:abstractNum>
-  <w:abstractNum w:abstractNumId="10" w15:restartNumberingAfterBreak="0">
+  <w:abstractNum w:abstractNumId="10">
     <w:nsid w:val="FFFFFF89"/>
     <w:multiLevelType w:val="singleLevel"/>
     <w:tmpl w:val="69F8DF4C"/>
@@ -4678,7 +4533,7 @@
       </w:rPr>
     </w:lvl>
   </w:abstractNum>
-  <w:abstractNum w:abstractNumId="11" w15:restartNumberingAfterBreak="0">
+  <w:abstractNum w:abstractNumId="11">
     <w:nsid w:val="FFFFFFFB"/>
     <w:multiLevelType w:val="multilevel"/>
     <w:tmpl w:val="62F820A2"/>
@@ -4779,7 +4634,7 @@
       </w:pPr>
     </w:lvl>
   </w:abstractNum>
-  <w:abstractNum w:abstractNumId="12" w15:restartNumberingAfterBreak="0">
+  <w:abstractNum w:abstractNumId="12">
     <w:nsid w:val="0AD53BAD"/>
     <w:multiLevelType w:val="hybridMultilevel"/>
     <w:tmpl w:val="3A402578"/>
@@ -4865,7 +4720,7 @@
       </w:pPr>
     </w:lvl>
   </w:abstractNum>
-  <w:abstractNum w:abstractNumId="13" w15:restartNumberingAfterBreak="0">
+  <w:abstractNum w:abstractNumId="13">
     <w:nsid w:val="1B0B1D66"/>
     <w:multiLevelType w:val="singleLevel"/>
     <w:tmpl w:val="0BEC9FB0"/>
@@ -4880,7 +4735,7 @@
       </w:pPr>
     </w:lvl>
   </w:abstractNum>
-  <w:abstractNum w:abstractNumId="14" w15:restartNumberingAfterBreak="0">
+  <w:abstractNum w:abstractNumId="14">
     <w:nsid w:val="2517274C"/>
     <w:multiLevelType w:val="singleLevel"/>
     <w:tmpl w:val="04090011"/>
@@ -4897,7 +4752,7 @@
       </w:pPr>
     </w:lvl>
   </w:abstractNum>
-  <w:abstractNum w:abstractNumId="15" w15:restartNumberingAfterBreak="0">
+  <w:abstractNum w:abstractNumId="15">
     <w:nsid w:val="2D234D8B"/>
     <w:multiLevelType w:val="singleLevel"/>
     <w:tmpl w:val="0409000F"/>
@@ -4914,7 +4769,7 @@
       </w:pPr>
     </w:lvl>
   </w:abstractNum>
-  <w:abstractNum w:abstractNumId="16" w15:restartNumberingAfterBreak="0">
+  <w:abstractNum w:abstractNumId="16">
     <w:nsid w:val="2F8B23F8"/>
     <w:multiLevelType w:val="singleLevel"/>
     <w:tmpl w:val="12CEED98"/>
@@ -4929,7 +4784,7 @@
       </w:pPr>
     </w:lvl>
   </w:abstractNum>
-  <w:abstractNum w:abstractNumId="17" w15:restartNumberingAfterBreak="0">
+  <w:abstractNum w:abstractNumId="17">
     <w:nsid w:val="37347E93"/>
     <w:multiLevelType w:val="hybridMultilevel"/>
     <w:tmpl w:val="35CADE76"/>
@@ -5018,7 +4873,7 @@
       </w:pPr>
     </w:lvl>
   </w:abstractNum>
-  <w:abstractNum w:abstractNumId="18" w15:restartNumberingAfterBreak="0">
+  <w:abstractNum w:abstractNumId="18">
     <w:nsid w:val="3A877D64"/>
     <w:multiLevelType w:val="singleLevel"/>
     <w:tmpl w:val="37E4B88C"/>
@@ -5039,7 +4894,7 @@
       </w:rPr>
     </w:lvl>
   </w:abstractNum>
-  <w:abstractNum w:abstractNumId="19" w15:restartNumberingAfterBreak="0">
+  <w:abstractNum w:abstractNumId="19">
     <w:nsid w:val="3AAC1CFC"/>
     <w:multiLevelType w:val="singleLevel"/>
     <w:tmpl w:val="3A8EC28E"/>
@@ -5056,7 +4911,7 @@
       </w:pPr>
     </w:lvl>
   </w:abstractNum>
-  <w:abstractNum w:abstractNumId="20" w15:restartNumberingAfterBreak="0">
+  <w:abstractNum w:abstractNumId="20">
     <w:nsid w:val="44775830"/>
     <w:multiLevelType w:val="hybridMultilevel"/>
     <w:tmpl w:val="3E4A0EB2"/>
@@ -5145,7 +5000,7 @@
       </w:pPr>
     </w:lvl>
   </w:abstractNum>
-  <w:abstractNum w:abstractNumId="21" w15:restartNumberingAfterBreak="0">
+  <w:abstractNum w:abstractNumId="21">
     <w:nsid w:val="47332F9F"/>
     <w:multiLevelType w:val="singleLevel"/>
     <w:tmpl w:val="488EC81A"/>
@@ -5160,7 +5015,7 @@
       </w:pPr>
     </w:lvl>
   </w:abstractNum>
-  <w:abstractNum w:abstractNumId="22" w15:restartNumberingAfterBreak="0">
+  <w:abstractNum w:abstractNumId="22">
     <w:nsid w:val="48301EFA"/>
     <w:multiLevelType w:val="hybridMultilevel"/>
     <w:tmpl w:val="39DC1FF8"/>
@@ -5246,7 +5101,7 @@
       </w:pPr>
     </w:lvl>
   </w:abstractNum>
-  <w:abstractNum w:abstractNumId="23" w15:restartNumberingAfterBreak="0">
+  <w:abstractNum w:abstractNumId="23">
     <w:nsid w:val="4D0B59CF"/>
     <w:multiLevelType w:val="singleLevel"/>
     <w:tmpl w:val="4A4223A6"/>
@@ -5261,7 +5116,7 @@
       </w:pPr>
     </w:lvl>
   </w:abstractNum>
-  <w:abstractNum w:abstractNumId="24" w15:restartNumberingAfterBreak="0">
+  <w:abstractNum w:abstractNumId="24">
     <w:nsid w:val="55630736"/>
     <w:multiLevelType w:val="singleLevel"/>
     <w:tmpl w:val="0BEC9FB0"/>
@@ -5276,7 +5131,7 @@
       </w:pPr>
     </w:lvl>
   </w:abstractNum>
-  <w:abstractNum w:abstractNumId="25" w15:restartNumberingAfterBreak="0">
+  <w:abstractNum w:abstractNumId="25">
     <w:nsid w:val="6DC3293B"/>
     <w:multiLevelType w:val="singleLevel"/>
     <w:tmpl w:val="A28C3CCC"/>
@@ -5296,7 +5151,7 @@
       </w:rPr>
     </w:lvl>
   </w:abstractNum>
-  <w:abstractNum w:abstractNumId="26" w15:restartNumberingAfterBreak="0">
+  <w:abstractNum w:abstractNumId="26">
     <w:nsid w:val="70C21745"/>
     <w:multiLevelType w:val="hybridMultilevel"/>
     <w:tmpl w:val="C5AA9EB4"/>
@@ -5382,7 +5237,7 @@
       </w:pPr>
     </w:lvl>
   </w:abstractNum>
-  <w:abstractNum w:abstractNumId="27" w15:restartNumberingAfterBreak="0">
+  <w:abstractNum w:abstractNumId="27">
     <w:nsid w:val="722C3FDB"/>
     <w:multiLevelType w:val="hybridMultilevel"/>
     <w:tmpl w:val="E0222B8A"/>
@@ -5468,7 +5323,7 @@
       </w:pPr>
     </w:lvl>
   </w:abstractNum>
-  <w:abstractNum w:abstractNumId="28" w15:restartNumberingAfterBreak="0">
+  <w:abstractNum w:abstractNumId="28">
     <w:nsid w:val="750A417B"/>
     <w:multiLevelType w:val="hybridMultilevel"/>
     <w:tmpl w:val="78D28260"/>
@@ -5554,7 +5409,7 @@
       </w:pPr>
     </w:lvl>
   </w:abstractNum>
-  <w:abstractNum w:abstractNumId="29" w15:restartNumberingAfterBreak="0">
+  <w:abstractNum w:abstractNumId="29">
     <w:nsid w:val="75CE3AEE"/>
     <w:multiLevelType w:val="hybridMultilevel"/>
     <w:tmpl w:val="A03C883C"/>
@@ -5643,7 +5498,7 @@
       </w:pPr>
     </w:lvl>
   </w:abstractNum>
-  <w:abstractNum w:abstractNumId="30" w15:restartNumberingAfterBreak="0">
+  <w:abstractNum w:abstractNumId="30">
     <w:nsid w:val="77E315E9"/>
     <w:multiLevelType w:val="singleLevel"/>
     <w:tmpl w:val="0BEC9FB0"/>
@@ -5905,7 +5760,7 @@
 </file>
 
 <file path=word/styles.xml><?xml version="1.0" encoding="utf-8"?>
-<w:styles xmlns:mc="http://schemas.openxmlformats.org/markup-compatibility/2006" xmlns:r="http://schemas.openxmlformats.org/officeDocument/2006/relationships" xmlns:w="http://schemas.openxmlformats.org/wordprocessingml/2006/main" xmlns:w14="http://schemas.microsoft.com/office/word/2010/wordml" xmlns:w15="http://schemas.microsoft.com/office/word/2012/wordml" xmlns:w16cid="http://schemas.microsoft.com/office/word/2016/wordml/cid" xmlns:w16se="http://schemas.microsoft.com/office/word/2015/wordml/symex" mc:Ignorable="w14 w15 w16se w16cid">
+<w:styles xmlns:r="http://schemas.openxmlformats.org/officeDocument/2006/relationships" xmlns:w="http://schemas.openxmlformats.org/wordprocessingml/2006/main">
   <w:docDefaults>
     <w:rPrDefault>
       <w:rPr>
@@ -5915,374 +5770,143 @@
     </w:rPrDefault>
     <w:pPrDefault/>
   </w:docDefaults>
-  <w:latentStyles w:defLockedState="0" w:defUIPriority="0" w:defSemiHidden="0" w:defUnhideWhenUsed="0" w:defQFormat="0" w:count="375">
-    <w:lsdException w:name="Normal" w:qFormat="1"/>
-    <w:lsdException w:name="heading 1" w:uiPriority="9" w:qFormat="1"/>
-    <w:lsdException w:name="heading 2" w:uiPriority="9" w:qFormat="1"/>
-    <w:lsdException w:name="heading 3" w:semiHidden="1" w:uiPriority="9" w:unhideWhenUsed="1" w:qFormat="1"/>
-    <w:lsdException w:name="heading 4" w:semiHidden="1" w:uiPriority="9" w:unhideWhenUsed="1" w:qFormat="1"/>
-    <w:lsdException w:name="heading 5" w:semiHidden="1" w:uiPriority="9" w:unhideWhenUsed="1" w:qFormat="1"/>
-    <w:lsdException w:name="heading 6" w:semiHidden="1" w:uiPriority="9" w:unhideWhenUsed="1" w:qFormat="1"/>
-    <w:lsdException w:name="heading 7" w:semiHidden="1" w:uiPriority="9" w:unhideWhenUsed="1" w:qFormat="1"/>
-    <w:lsdException w:name="heading 8" w:semiHidden="1" w:uiPriority="9" w:unhideWhenUsed="1" w:qFormat="1"/>
-    <w:lsdException w:name="heading 9" w:semiHidden="1" w:uiPriority="9" w:unhideWhenUsed="1" w:qFormat="1"/>
-    <w:lsdException w:name="index 1" w:semiHidden="1" w:unhideWhenUsed="1"/>
-    <w:lsdException w:name="index 2" w:semiHidden="1" w:unhideWhenUsed="1"/>
-    <w:lsdException w:name="index 3" w:semiHidden="1" w:unhideWhenUsed="1"/>
-    <w:lsdException w:name="index 4" w:semiHidden="1" w:unhideWhenUsed="1"/>
-    <w:lsdException w:name="index 5" w:semiHidden="1" w:unhideWhenUsed="1"/>
-    <w:lsdException w:name="index 6" w:semiHidden="1" w:unhideWhenUsed="1"/>
-    <w:lsdException w:name="index 7" w:semiHidden="1" w:unhideWhenUsed="1"/>
-    <w:lsdException w:name="index 8" w:semiHidden="1" w:unhideWhenUsed="1"/>
-    <w:lsdException w:name="index 9" w:semiHidden="1" w:unhideWhenUsed="1"/>
-    <w:lsdException w:name="toc 1" w:semiHidden="1" w:unhideWhenUsed="1"/>
-    <w:lsdException w:name="toc 2" w:semiHidden="1" w:unhideWhenUsed="1"/>
-    <w:lsdException w:name="toc 3" w:semiHidden="1" w:unhideWhenUsed="1"/>
-    <w:lsdException w:name="toc 4" w:semiHidden="1" w:unhideWhenUsed="1"/>
-    <w:lsdException w:name="toc 5" w:semiHidden="1" w:unhideWhenUsed="1"/>
-    <w:lsdException w:name="toc 6" w:semiHidden="1" w:unhideWhenUsed="1"/>
-    <w:lsdException w:name="toc 7" w:semiHidden="1" w:unhideWhenUsed="1"/>
-    <w:lsdException w:name="toc 8" w:semiHidden="1" w:unhideWhenUsed="1"/>
-    <w:lsdException w:name="toc 9" w:semiHidden="1" w:unhideWhenUsed="1"/>
-    <w:lsdException w:name="Normal Indent" w:semiHidden="1" w:unhideWhenUsed="1"/>
-    <w:lsdException w:name="footnote text" w:semiHidden="1" w:unhideWhenUsed="1"/>
-    <w:lsdException w:name="annotation text" w:semiHidden="1" w:unhideWhenUsed="1"/>
-    <w:lsdException w:name="header" w:semiHidden="1" w:unhideWhenUsed="1"/>
-    <w:lsdException w:name="footer" w:semiHidden="1" w:uiPriority="99" w:unhideWhenUsed="1"/>
-    <w:lsdException w:name="index heading" w:semiHidden="1" w:unhideWhenUsed="1"/>
-    <w:lsdException w:name="caption" w:semiHidden="1" w:unhideWhenUsed="1" w:qFormat="1"/>
-    <w:lsdException w:name="table of figures" w:semiHidden="1" w:unhideWhenUsed="1"/>
-    <w:lsdException w:name="envelope address" w:semiHidden="1" w:unhideWhenUsed="1"/>
-    <w:lsdException w:name="envelope return" w:semiHidden="1" w:unhideWhenUsed="1"/>
-    <w:lsdException w:name="footnote reference" w:semiHidden="1" w:unhideWhenUsed="1"/>
-    <w:lsdException w:name="annotation reference" w:semiHidden="1" w:unhideWhenUsed="1"/>
-    <w:lsdException w:name="line number" w:semiHidden="1" w:unhideWhenUsed="1"/>
-    <w:lsdException w:name="page number" w:semiHidden="1" w:unhideWhenUsed="1"/>
-    <w:lsdException w:name="endnote reference" w:semiHidden="1" w:unhideWhenUsed="1"/>
-    <w:lsdException w:name="endnote text" w:semiHidden="1" w:unhideWhenUsed="1"/>
-    <w:lsdException w:name="table of authorities" w:semiHidden="1" w:unhideWhenUsed="1"/>
-    <w:lsdException w:name="toa heading" w:semiHidden="1" w:unhideWhenUsed="1"/>
-    <w:lsdException w:name="List" w:semiHidden="1" w:unhideWhenUsed="1"/>
-    <w:lsdException w:name="List 2" w:semiHidden="1" w:unhideWhenUsed="1"/>
-    <w:lsdException w:name="List 3" w:semiHidden="1" w:unhideWhenUsed="1"/>
-    <w:lsdException w:name="List 4" w:semiHidden="1" w:unhideWhenUsed="1"/>
-    <w:lsdException w:name="List 5" w:semiHidden="1" w:unhideWhenUsed="1"/>
-    <w:lsdException w:name="List Bullet 2" w:semiHidden="1" w:unhideWhenUsed="1"/>
-    <w:lsdException w:name="List Bullet 3" w:semiHidden="1" w:unhideWhenUsed="1"/>
-    <w:lsdException w:name="List Bullet 4" w:semiHidden="1" w:unhideWhenUsed="1"/>
-    <w:lsdException w:name="List Bullet 5" w:semiHidden="1" w:unhideWhenUsed="1"/>
-    <w:lsdException w:name="List Number 2" w:semiHidden="1" w:unhideWhenUsed="1"/>
-    <w:lsdException w:name="List Number 3" w:semiHidden="1" w:unhideWhenUsed="1"/>
-    <w:lsdException w:name="List Number 4" w:semiHidden="1" w:unhideWhenUsed="1"/>
-    <w:lsdException w:name="List Number 5" w:semiHidden="1" w:unhideWhenUsed="1"/>
-    <w:lsdException w:name="Title" w:qFormat="1"/>
-    <w:lsdException w:name="Closing" w:semiHidden="1" w:unhideWhenUsed="1"/>
-    <w:lsdException w:name="Signature" w:semiHidden="1" w:unhideWhenUsed="1"/>
-    <w:lsdException w:name="Default Paragraph Font" w:semiHidden="1" w:unhideWhenUsed="1"/>
-    <w:lsdException w:name="Body Text" w:semiHidden="1" w:unhideWhenUsed="1"/>
-    <w:lsdException w:name="Body Text Indent" w:semiHidden="1" w:unhideWhenUsed="1"/>
-    <w:lsdException w:name="List Continue" w:semiHidden="1" w:unhideWhenUsed="1"/>
-    <w:lsdException w:name="List Continue 2" w:semiHidden="1" w:unhideWhenUsed="1"/>
-    <w:lsdException w:name="Subtitle" w:qFormat="1"/>
-    <w:lsdException w:name="Salutation" w:semiHidden="1" w:unhideWhenUsed="1"/>
-    <w:lsdException w:name="Date" w:semiHidden="1" w:unhideWhenUsed="1"/>
-    <w:lsdException w:name="Body Text First Indent" w:semiHidden="1" w:unhideWhenUsed="1"/>
-    <w:lsdException w:name="Body Text First Indent 2" w:semiHidden="1" w:unhideWhenUsed="1"/>
-    <w:lsdException w:name="Note Heading" w:semiHidden="1" w:unhideWhenUsed="1"/>
-    <w:lsdException w:name="Body Text 2" w:semiHidden="1" w:unhideWhenUsed="1"/>
-    <w:lsdException w:name="Body Text 3" w:semiHidden="1" w:unhideWhenUsed="1"/>
-    <w:lsdException w:name="Body Text Indent 2" w:semiHidden="1" w:unhideWhenUsed="1"/>
-    <w:lsdException w:name="Body Text Indent 3" w:semiHidden="1" w:unhideWhenUsed="1"/>
-    <w:lsdException w:name="Block Text" w:semiHidden="1" w:unhideWhenUsed="1"/>
-    <w:lsdException w:name="Hyperlink" w:semiHidden="1" w:unhideWhenUsed="1"/>
-    <w:lsdException w:name="FollowedHyperlink" w:semiHidden="1" w:unhideWhenUsed="1"/>
-    <w:lsdException w:name="Strong" w:qFormat="1"/>
-    <w:lsdException w:name="Emphasis" w:qFormat="1"/>
-    <w:lsdException w:name="Document Map" w:semiHidden="1" w:unhideWhenUsed="1"/>
-    <w:lsdException w:name="Plain Text" w:semiHidden="1" w:unhideWhenUsed="1"/>
-    <w:lsdException w:name="E-mail Signature" w:semiHidden="1" w:unhideWhenUsed="1"/>
-    <w:lsdException w:name="HTML Top of Form" w:semiHidden="1" w:unhideWhenUsed="1"/>
-    <w:lsdException w:name="HTML Bottom of Form" w:semiHidden="1" w:unhideWhenUsed="1"/>
-    <w:lsdException w:name="Normal (Web)" w:semiHidden="1" w:uiPriority="99" w:unhideWhenUsed="1"/>
-    <w:lsdException w:name="HTML Acronym" w:semiHidden="1" w:unhideWhenUsed="1"/>
-    <w:lsdException w:name="HTML Address" w:semiHidden="1" w:unhideWhenUsed="1"/>
-    <w:lsdException w:name="HTML Cite" w:semiHidden="1" w:unhideWhenUsed="1"/>
-    <w:lsdException w:name="HTML Code" w:semiHidden="1" w:unhideWhenUsed="1"/>
-    <w:lsdException w:name="HTML Definition" w:semiHidden="1" w:unhideWhenUsed="1"/>
-    <w:lsdException w:name="HTML Keyboard" w:semiHidden="1" w:unhideWhenUsed="1"/>
-    <w:lsdException w:name="HTML Preformatted" w:semiHidden="1" w:unhideWhenUsed="1"/>
-    <w:lsdException w:name="HTML Sample" w:semiHidden="1" w:unhideWhenUsed="1"/>
-    <w:lsdException w:name="HTML Typewriter" w:semiHidden="1" w:unhideWhenUsed="1"/>
-    <w:lsdException w:name="HTML Variable" w:semiHidden="1" w:unhideWhenUsed="1"/>
-    <w:lsdException w:name="Normal Table" w:semiHidden="1" w:unhideWhenUsed="1"/>
-    <w:lsdException w:name="annotation subject" w:semiHidden="1" w:unhideWhenUsed="1"/>
-    <w:lsdException w:name="No List" w:semiHidden="1" w:unhideWhenUsed="1"/>
-    <w:lsdException w:name="Outline List 1" w:semiHidden="1" w:unhideWhenUsed="1"/>
-    <w:lsdException w:name="Outline List 2" w:semiHidden="1" w:unhideWhenUsed="1"/>
-    <w:lsdException w:name="Outline List 3" w:semiHidden="1" w:unhideWhenUsed="1"/>
-    <w:lsdException w:name="Table Simple 1" w:semiHidden="1" w:unhideWhenUsed="1"/>
-    <w:lsdException w:name="Table Simple 2" w:semiHidden="1" w:unhideWhenUsed="1"/>
-    <w:lsdException w:name="Table Simple 3" w:semiHidden="1" w:unhideWhenUsed="1"/>
-    <w:lsdException w:name="Table Classic 1" w:semiHidden="1" w:unhideWhenUsed="1"/>
-    <w:lsdException w:name="Table Classic 2" w:semiHidden="1" w:unhideWhenUsed="1"/>
-    <w:lsdException w:name="Table Classic 3" w:semiHidden="1" w:unhideWhenUsed="1"/>
-    <w:lsdException w:name="Table Classic 4" w:semiHidden="1" w:unhideWhenUsed="1"/>
-    <w:lsdException w:name="Table Colorful 1" w:semiHidden="1" w:unhideWhenUsed="1"/>
-    <w:lsdException w:name="Table Colorful 2" w:semiHidden="1" w:unhideWhenUsed="1"/>
-    <w:lsdException w:name="Table Colorful 3" w:semiHidden="1" w:unhideWhenUsed="1"/>
-    <w:lsdException w:name="Table Columns 1" w:semiHidden="1" w:unhideWhenUsed="1"/>
-    <w:lsdException w:name="Table Columns 2" w:semiHidden="1" w:unhideWhenUsed="1"/>
-    <w:lsdException w:name="Table Columns 3" w:semiHidden="1" w:unhideWhenUsed="1"/>
-    <w:lsdException w:name="Table Columns 4" w:semiHidden="1" w:unhideWhenUsed="1"/>
-    <w:lsdException w:name="Table Columns 5" w:semiHidden="1" w:unhideWhenUsed="1"/>
-    <w:lsdException w:name="Table Grid 1" w:semiHidden="1" w:unhideWhenUsed="1"/>
-    <w:lsdException w:name="Table Grid 2" w:semiHidden="1" w:unhideWhenUsed="1"/>
-    <w:lsdException w:name="Table Grid 3" w:semiHidden="1" w:unhideWhenUsed="1"/>
-    <w:lsdException w:name="Table Grid 4" w:semiHidden="1" w:unhideWhenUsed="1"/>
-    <w:lsdException w:name="Table Grid 5" w:semiHidden="1" w:unhideWhenUsed="1"/>
-    <w:lsdException w:name="Table Grid 6" w:semiHidden="1" w:unhideWhenUsed="1"/>
-    <w:lsdException w:name="Table Grid 7" w:semiHidden="1" w:unhideWhenUsed="1"/>
-    <w:lsdException w:name="Table Grid 8" w:semiHidden="1" w:unhideWhenUsed="1"/>
-    <w:lsdException w:name="Table List 1" w:semiHidden="1" w:unhideWhenUsed="1"/>
-    <w:lsdException w:name="Table List 2" w:semiHidden="1" w:unhideWhenUsed="1"/>
-    <w:lsdException w:name="Table List 3" w:semiHidden="1" w:unhideWhenUsed="1"/>
-    <w:lsdException w:name="Table List 4" w:semiHidden="1" w:unhideWhenUsed="1"/>
-    <w:lsdException w:name="Table List 5" w:semiHidden="1" w:unhideWhenUsed="1"/>
-    <w:lsdException w:name="Table List 6" w:semiHidden="1" w:unhideWhenUsed="1"/>
-    <w:lsdException w:name="Table List 7" w:semiHidden="1" w:unhideWhenUsed="1"/>
-    <w:lsdException w:name="Table List 8" w:semiHidden="1" w:unhideWhenUsed="1"/>
-    <w:lsdException w:name="Table 3D effects 1" w:semiHidden="1" w:unhideWhenUsed="1"/>
-    <w:lsdException w:name="Table 3D effects 2" w:semiHidden="1" w:unhideWhenUsed="1"/>
-    <w:lsdException w:name="Table 3D effects 3" w:semiHidden="1" w:unhideWhenUsed="1"/>
-    <w:lsdException w:name="Table Contemporary" w:semiHidden="1" w:unhideWhenUsed="1"/>
-    <w:lsdException w:name="Table Elegant" w:semiHidden="1" w:unhideWhenUsed="1"/>
-    <w:lsdException w:name="Table Professional" w:semiHidden="1" w:unhideWhenUsed="1"/>
-    <w:lsdException w:name="Table Subtle 1" w:semiHidden="1" w:unhideWhenUsed="1"/>
-    <w:lsdException w:name="Table Subtle 2" w:semiHidden="1" w:unhideWhenUsed="1"/>
-    <w:lsdException w:name="Table Web 1" w:semiHidden="1" w:unhideWhenUsed="1"/>
-    <w:lsdException w:name="Table Web 2" w:semiHidden="1" w:unhideWhenUsed="1"/>
-    <w:lsdException w:name="Table Web 3" w:semiHidden="1" w:unhideWhenUsed="1"/>
-    <w:lsdException w:name="Balloon Text" w:semiHidden="1" w:unhideWhenUsed="1"/>
-    <w:lsdException w:name="Table Theme" w:semiHidden="1" w:unhideWhenUsed="1"/>
-    <w:lsdException w:name="Placeholder Text" w:semiHidden="1"/>
-    <w:lsdException w:name="No Spacing" w:qFormat="1"/>
-    <w:lsdException w:name="Light Shading"/>
-    <w:lsdException w:name="Light List"/>
-    <w:lsdException w:name="Light Grid"/>
-    <w:lsdException w:name="Medium Shading 1"/>
-    <w:lsdException w:name="Medium Shading 2"/>
-    <w:lsdException w:name="Medium List 1"/>
-    <w:lsdException w:name="Medium List 2"/>
-    <w:lsdException w:name="Medium Grid 1" w:uiPriority="99"/>
-    <w:lsdException w:name="Medium Grid 2" w:uiPriority="1" w:qFormat="1"/>
-    <w:lsdException w:name="Medium Grid 3" w:uiPriority="60"/>
-    <w:lsdException w:name="Dark List" w:uiPriority="61"/>
-    <w:lsdException w:name="Colorful Shading" w:uiPriority="62"/>
-    <w:lsdException w:name="Colorful List" w:uiPriority="63"/>
-    <w:lsdException w:name="Colorful Grid" w:uiPriority="64"/>
-    <w:lsdException w:name="Light Shading Accent 1" w:uiPriority="65"/>
-    <w:lsdException w:name="Light List Accent 1" w:uiPriority="66"/>
-    <w:lsdException w:name="Light Grid Accent 1" w:uiPriority="67"/>
-    <w:lsdException w:name="Medium Shading 1 Accent 1" w:uiPriority="68"/>
-    <w:lsdException w:name="Medium Shading 2 Accent 1" w:uiPriority="69"/>
-    <w:lsdException w:name="Medium List 1 Accent 1" w:uiPriority="70"/>
-    <w:lsdException w:name="Revision" w:semiHidden="1" w:uiPriority="71"/>
-    <w:lsdException w:name="List Paragraph" w:uiPriority="72" w:qFormat="1"/>
-    <w:lsdException w:name="Quote" w:uiPriority="73" w:qFormat="1"/>
-    <w:lsdException w:name="Intense Quote" w:uiPriority="60" w:qFormat="1"/>
-    <w:lsdException w:name="Medium List 2 Accent 1" w:uiPriority="61"/>
-    <w:lsdException w:name="Medium Grid 1 Accent 1" w:uiPriority="62"/>
-    <w:lsdException w:name="Medium Grid 2 Accent 1" w:uiPriority="63"/>
-    <w:lsdException w:name="Medium Grid 3 Accent 1" w:uiPriority="64"/>
-    <w:lsdException w:name="Dark List Accent 1" w:uiPriority="65"/>
-    <w:lsdException w:name="Colorful Shading Accent 1" w:uiPriority="99"/>
-    <w:lsdException w:name="Colorful List Accent 1" w:uiPriority="34" w:qFormat="1"/>
-    <w:lsdException w:name="Colorful Grid Accent 1" w:uiPriority="29" w:qFormat="1"/>
-    <w:lsdException w:name="Light Shading Accent 2" w:uiPriority="30" w:qFormat="1"/>
-    <w:lsdException w:name="Light List Accent 2" w:uiPriority="66"/>
-    <w:lsdException w:name="Light Grid Accent 2" w:uiPriority="67"/>
-    <w:lsdException w:name="Medium Shading 1 Accent 2" w:uiPriority="68"/>
-    <w:lsdException w:name="Medium Shading 2 Accent 2" w:uiPriority="69"/>
-    <w:lsdException w:name="Medium List 1 Accent 2" w:uiPriority="70"/>
-    <w:lsdException w:name="Medium List 2 Accent 2" w:uiPriority="71"/>
-    <w:lsdException w:name="Medium Grid 1 Accent 2" w:uiPriority="72"/>
-    <w:lsdException w:name="Medium Grid 2 Accent 2" w:uiPriority="73"/>
-    <w:lsdException w:name="Medium Grid 3 Accent 2" w:uiPriority="60"/>
-    <w:lsdException w:name="Dark List Accent 2" w:uiPriority="61"/>
-    <w:lsdException w:name="Colorful Shading Accent 2" w:uiPriority="62"/>
-    <w:lsdException w:name="Colorful List Accent 2" w:uiPriority="63"/>
-    <w:lsdException w:name="Colorful Grid Accent 2" w:uiPriority="64"/>
-    <w:lsdException w:name="Light Shading Accent 3" w:uiPriority="65"/>
-    <w:lsdException w:name="Light List Accent 3" w:uiPriority="66"/>
-    <w:lsdException w:name="Light Grid Accent 3" w:uiPriority="67"/>
-    <w:lsdException w:name="Medium Shading 1 Accent 3" w:uiPriority="68"/>
-    <w:lsdException w:name="Medium Shading 2 Accent 3" w:uiPriority="69"/>
-    <w:lsdException w:name="Medium List 1 Accent 3" w:uiPriority="70"/>
-    <w:lsdException w:name="Medium List 2 Accent 3" w:uiPriority="71"/>
-    <w:lsdException w:name="Medium Grid 1 Accent 3" w:uiPriority="72"/>
-    <w:lsdException w:name="Medium Grid 2 Accent 3" w:uiPriority="73"/>
-    <w:lsdException w:name="Medium Grid 3 Accent 3" w:uiPriority="60"/>
-    <w:lsdException w:name="Dark List Accent 3" w:uiPriority="61"/>
-    <w:lsdException w:name="Colorful Shading Accent 3" w:uiPriority="62"/>
-    <w:lsdException w:name="Colorful List Accent 3" w:uiPriority="63"/>
-    <w:lsdException w:name="Colorful Grid Accent 3" w:uiPriority="64"/>
-    <w:lsdException w:name="Light Shading Accent 4" w:uiPriority="65"/>
-    <w:lsdException w:name="Light List Accent 4" w:uiPriority="66"/>
-    <w:lsdException w:name="Light Grid Accent 4" w:uiPriority="67"/>
-    <w:lsdException w:name="Medium Shading 1 Accent 4" w:uiPriority="68"/>
-    <w:lsdException w:name="Medium Shading 2 Accent 4" w:uiPriority="69"/>
-    <w:lsdException w:name="Medium List 1 Accent 4" w:uiPriority="70"/>
-    <w:lsdException w:name="Medium List 2 Accent 4" w:uiPriority="71"/>
-    <w:lsdException w:name="Medium Grid 1 Accent 4" w:uiPriority="72"/>
-    <w:lsdException w:name="Medium Grid 2 Accent 4" w:uiPriority="73"/>
-    <w:lsdException w:name="Medium Grid 3 Accent 4" w:uiPriority="60"/>
-    <w:lsdException w:name="Dark List Accent 4" w:uiPriority="61"/>
-    <w:lsdException w:name="Colorful Shading Accent 4" w:uiPriority="62"/>
-    <w:lsdException w:name="Colorful List Accent 4" w:uiPriority="63"/>
-    <w:lsdException w:name="Colorful Grid Accent 4" w:uiPriority="64"/>
-    <w:lsdException w:name="Light Shading Accent 5" w:uiPriority="65"/>
-    <w:lsdException w:name="Light List Accent 5" w:uiPriority="66"/>
-    <w:lsdException w:name="Light Grid Accent 5" w:uiPriority="67"/>
-    <w:lsdException w:name="Medium Shading 1 Accent 5" w:uiPriority="68"/>
-    <w:lsdException w:name="Medium Shading 2 Accent 5" w:uiPriority="69"/>
-    <w:lsdException w:name="Medium List 1 Accent 5" w:uiPriority="70"/>
-    <w:lsdException w:name="Medium List 2 Accent 5" w:uiPriority="71"/>
-    <w:lsdException w:name="Medium Grid 1 Accent 5" w:uiPriority="72"/>
-    <w:lsdException w:name="Medium Grid 2 Accent 5" w:uiPriority="73"/>
-    <w:lsdException w:name="Medium Grid 3 Accent 5" w:uiPriority="60"/>
-    <w:lsdException w:name="Dark List Accent 5" w:uiPriority="61"/>
-    <w:lsdException w:name="Colorful Shading Accent 5" w:uiPriority="62"/>
-    <w:lsdException w:name="Colorful List Accent 5" w:uiPriority="63"/>
-    <w:lsdException w:name="Colorful Grid Accent 5" w:uiPriority="64"/>
-    <w:lsdException w:name="Light Shading Accent 6" w:uiPriority="65"/>
-    <w:lsdException w:name="Light List Accent 6" w:uiPriority="66"/>
-    <w:lsdException w:name="Light Grid Accent 6" w:uiPriority="67"/>
-    <w:lsdException w:name="Medium Shading 1 Accent 6" w:uiPriority="68"/>
-    <w:lsdException w:name="Medium Shading 2 Accent 6" w:uiPriority="69"/>
-    <w:lsdException w:name="Medium List 1 Accent 6" w:uiPriority="70"/>
-    <w:lsdException w:name="Medium List 2 Accent 6" w:uiPriority="71"/>
-    <w:lsdException w:name="Medium Grid 1 Accent 6" w:uiPriority="72"/>
-    <w:lsdException w:name="Medium Grid 2 Accent 6" w:uiPriority="73"/>
-    <w:lsdException w:name="Medium Grid 3 Accent 6" w:uiPriority="60"/>
-    <w:lsdException w:name="Dark List Accent 6" w:uiPriority="61"/>
-    <w:lsdException w:name="Colorful Shading Accent 6" w:uiPriority="62"/>
-    <w:lsdException w:name="Colorful List Accent 6" w:uiPriority="63"/>
-    <w:lsdException w:name="Colorful Grid Accent 6" w:uiPriority="64"/>
-    <w:lsdException w:name="Subtle Emphasis" w:uiPriority="65" w:qFormat="1"/>
-    <w:lsdException w:name="Intense Emphasis" w:uiPriority="66" w:qFormat="1"/>
-    <w:lsdException w:name="Subtle Reference" w:uiPriority="67" w:qFormat="1"/>
-    <w:lsdException w:name="Intense Reference" w:uiPriority="68" w:qFormat="1"/>
-    <w:lsdException w:name="Book Title" w:uiPriority="69" w:qFormat="1"/>
-    <w:lsdException w:name="Bibliography" w:semiHidden="1" w:uiPriority="70" w:unhideWhenUsed="1"/>
-    <w:lsdException w:name="TOC Heading" w:semiHidden="1" w:uiPriority="71" w:unhideWhenUsed="1" w:qFormat="1"/>
-    <w:lsdException w:name="Plain Table 1" w:uiPriority="41"/>
-    <w:lsdException w:name="Plain Table 2" w:uiPriority="42"/>
-    <w:lsdException w:name="Plain Table 3" w:uiPriority="43"/>
-    <w:lsdException w:name="Plain Table 4" w:uiPriority="44"/>
-    <w:lsdException w:name="Plain Table 5" w:uiPriority="45"/>
-    <w:lsdException w:name="Grid Table Light" w:uiPriority="40"/>
-    <w:lsdException w:name="Grid Table 1 Light" w:uiPriority="46"/>
-    <w:lsdException w:name="Grid Table 2" w:uiPriority="47"/>
-    <w:lsdException w:name="Grid Table 3" w:uiPriority="48"/>
-    <w:lsdException w:name="Grid Table 4" w:uiPriority="49"/>
-    <w:lsdException w:name="Grid Table 5 Dark" w:uiPriority="50"/>
-    <w:lsdException w:name="Grid Table 6 Colorful" w:uiPriority="51"/>
-    <w:lsdException w:name="Grid Table 7 Colorful" w:uiPriority="52"/>
-    <w:lsdException w:name="Grid Table 1 Light Accent 1" w:uiPriority="46"/>
-    <w:lsdException w:name="Grid Table 2 Accent 1" w:uiPriority="47"/>
-    <w:lsdException w:name="Grid Table 3 Accent 1" w:uiPriority="48"/>
-    <w:lsdException w:name="Grid Table 4 Accent 1" w:uiPriority="49"/>
-    <w:lsdException w:name="Grid Table 5 Dark Accent 1" w:uiPriority="50"/>
-    <w:lsdException w:name="Grid Table 6 Colorful Accent 1" w:uiPriority="51"/>
-    <w:lsdException w:name="Grid Table 7 Colorful Accent 1" w:uiPriority="52"/>
-    <w:lsdException w:name="Grid Table 1 Light Accent 2" w:uiPriority="46"/>
-    <w:lsdException w:name="Grid Table 2 Accent 2" w:uiPriority="47"/>
-    <w:lsdException w:name="Grid Table 3 Accent 2" w:uiPriority="48"/>
-    <w:lsdException w:name="Grid Table 4 Accent 2" w:uiPriority="49"/>
-    <w:lsdException w:name="Grid Table 5 Dark Accent 2" w:uiPriority="50"/>
-    <w:lsdException w:name="Grid Table 6 Colorful Accent 2" w:uiPriority="51"/>
-    <w:lsdException w:name="Grid Table 7 Colorful Accent 2" w:uiPriority="52"/>
-    <w:lsdException w:name="Grid Table 1 Light Accent 3" w:uiPriority="46"/>
-    <w:lsdException w:name="Grid Table 2 Accent 3" w:uiPriority="47"/>
-    <w:lsdException w:name="Grid Table 3 Accent 3" w:uiPriority="48"/>
-    <w:lsdException w:name="Grid Table 4 Accent 3" w:uiPriority="49"/>
-    <w:lsdException w:name="Grid Table 5 Dark Accent 3" w:uiPriority="50"/>
-    <w:lsdException w:name="Grid Table 6 Colorful Accent 3" w:uiPriority="51"/>
-    <w:lsdException w:name="Grid Table 7 Colorful Accent 3" w:uiPriority="52"/>
-    <w:lsdException w:name="Grid Table 1 Light Accent 4" w:uiPriority="46"/>
-    <w:lsdException w:name="Grid Table 2 Accent 4" w:uiPriority="47"/>
-    <w:lsdException w:name="Grid Table 3 Accent 4" w:uiPriority="48"/>
-    <w:lsdException w:name="Grid Table 4 Accent 4" w:uiPriority="49"/>
-    <w:lsdException w:name="Grid Table 5 Dark Accent 4" w:uiPriority="50"/>
-    <w:lsdException w:name="Grid Table 6 Colorful Accent 4" w:uiPriority="51"/>
-    <w:lsdException w:name="Grid Table 7 Colorful Accent 4" w:uiPriority="52"/>
-    <w:lsdException w:name="Grid Table 1 Light Accent 5" w:uiPriority="46"/>
-    <w:lsdException w:name="Grid Table 2 Accent 5" w:uiPriority="47"/>
-    <w:lsdException w:name="Grid Table 3 Accent 5" w:uiPriority="48"/>
-    <w:lsdException w:name="Grid Table 4 Accent 5" w:uiPriority="49"/>
-    <w:lsdException w:name="Grid Table 5 Dark Accent 5" w:uiPriority="50"/>
-    <w:lsdException w:name="Grid Table 6 Colorful Accent 5" w:uiPriority="51"/>
-    <w:lsdException w:name="Grid Table 7 Colorful Accent 5" w:uiPriority="52"/>
-    <w:lsdException w:name="Grid Table 1 Light Accent 6" w:uiPriority="46"/>
-    <w:lsdException w:name="Grid Table 2 Accent 6" w:uiPriority="47"/>
-    <w:lsdException w:name="Grid Table 3 Accent 6" w:uiPriority="48"/>
-    <w:lsdException w:name="Grid Table 4 Accent 6" w:uiPriority="49"/>
-    <w:lsdException w:name="Grid Table 5 Dark Accent 6" w:uiPriority="50"/>
-    <w:lsdException w:name="Grid Table 6 Colorful Accent 6" w:uiPriority="51"/>
-    <w:lsdException w:name="Grid Table 7 Colorful Accent 6" w:uiPriority="52"/>
-    <w:lsdException w:name="List Table 1 Light" w:uiPriority="46"/>
-    <w:lsdException w:name="List Table 2" w:uiPriority="47"/>
-    <w:lsdException w:name="List Table 3" w:uiPriority="48"/>
-    <w:lsdException w:name="List Table 4" w:uiPriority="49"/>
-    <w:lsdException w:name="List Table 5 Dark" w:uiPriority="50"/>
-    <w:lsdException w:name="List Table 6 Colorful" w:uiPriority="51"/>
-    <w:lsdException w:name="List Table 7 Colorful" w:uiPriority="52"/>
-    <w:lsdException w:name="List Table 1 Light Accent 1" w:uiPriority="46"/>
-    <w:lsdException w:name="List Table 2 Accent 1" w:uiPriority="47"/>
-    <w:lsdException w:name="List Table 3 Accent 1" w:uiPriority="48"/>
-    <w:lsdException w:name="List Table 4 Accent 1" w:uiPriority="49"/>
-    <w:lsdException w:name="List Table 5 Dark Accent 1" w:uiPriority="50"/>
-    <w:lsdException w:name="List Table 6 Colorful Accent 1" w:uiPriority="51"/>
-    <w:lsdException w:name="List Table 7 Colorful Accent 1" w:uiPriority="52"/>
-    <w:lsdException w:name="List Table 1 Light Accent 2" w:uiPriority="46"/>
-    <w:lsdException w:name="List Table 2 Accent 2" w:uiPriority="47"/>
-    <w:lsdException w:name="List Table 3 Accent 2" w:uiPriority="48"/>
-    <w:lsdException w:name="List Table 4 Accent 2" w:uiPriority="49"/>
-    <w:lsdException w:name="List Table 5 Dark Accent 2" w:uiPriority="50"/>
-    <w:lsdException w:name="List Table 6 Colorful Accent 2" w:uiPriority="51"/>
-    <w:lsdException w:name="List Table 7 Colorful Accent 2" w:uiPriority="52"/>
-    <w:lsdException w:name="List Table 1 Light Accent 3" w:uiPriority="46"/>
-    <w:lsdException w:name="List Table 2 Accent 3" w:uiPriority="47"/>
-    <w:lsdException w:name="List Table 3 Accent 3" w:uiPriority="48"/>
-    <w:lsdException w:name="List Table 4 Accent 3" w:uiPriority="49"/>
-    <w:lsdException w:name="List Table 5 Dark Accent 3" w:uiPriority="50"/>
-    <w:lsdException w:name="List Table 6 Colorful Accent 3" w:uiPriority="51"/>
-    <w:lsdException w:name="List Table 7 Colorful Accent 3" w:uiPriority="52"/>
-    <w:lsdException w:name="List Table 1 Light Accent 4" w:uiPriority="46"/>
-    <w:lsdException w:name="List Table 2 Accent 4" w:uiPriority="47"/>
-    <w:lsdException w:name="List Table 3 Accent 4" w:uiPriority="48"/>
-    <w:lsdException w:name="List Table 4 Accent 4" w:uiPriority="49"/>
-    <w:lsdException w:name="List Table 5 Dark Accent 4" w:uiPriority="50"/>
-    <w:lsdException w:name="List Table 6 Colorful Accent 4" w:uiPriority="51"/>
-    <w:lsdException w:name="List Table 7 Colorful Accent 4" w:uiPriority="52"/>
-    <w:lsdException w:name="List Table 1 Light Accent 5" w:uiPriority="46"/>
-    <w:lsdException w:name="List Table 2 Accent 5" w:uiPriority="47"/>
-    <w:lsdException w:name="List Table 3 Accent 5" w:uiPriority="48"/>
-    <w:lsdException w:name="List Table 4 Accent 5" w:uiPriority="49"/>
-    <w:lsdException w:name="List Table 5 Dark Accent 5" w:uiPriority="50"/>
-    <w:lsdException w:name="List Table 6 Colorful Accent 5" w:uiPriority="51"/>
-    <w:lsdException w:name="List Table 7 Colorful Accent 5" w:uiPriority="52"/>
-    <w:lsdException w:name="List Table 1 Light Accent 6" w:uiPriority="46"/>
-    <w:lsdException w:name="List Table 2 Accent 6" w:uiPriority="47"/>
-    <w:lsdException w:name="List Table 3 Accent 6" w:uiPriority="48"/>
-    <w:lsdException w:name="List Table 4 Accent 6" w:uiPriority="49"/>
-    <w:lsdException w:name="List Table 5 Dark Accent 6" w:uiPriority="50"/>
-    <w:lsdException w:name="List Table 6 Colorful Accent 6" w:uiPriority="51"/>
-    <w:lsdException w:name="List Table 7 Colorful Accent 6" w:uiPriority="52"/>
-    <w:lsdException w:name="Mention" w:semiHidden="1" w:uiPriority="99" w:unhideWhenUsed="1"/>
-    <w:lsdException w:name="Smart Hyperlink" w:semiHidden="1" w:uiPriority="99" w:unhideWhenUsed="1"/>
-    <w:lsdException w:name="Hashtag" w:semiHidden="1" w:uiPriority="99" w:unhideWhenUsed="1"/>
-    <w:lsdException w:name="Unresolved Mention" w:semiHidden="1" w:uiPriority="99" w:unhideWhenUsed="1"/>
+  <w:latentStyles w:defLockedState="0" w:defUIPriority="0" w:defSemiHidden="1" w:defUnhideWhenUsed="1" w:defQFormat="0" w:count="267">
+    <w:lsdException w:name="Normal" w:semiHidden="0" w:unhideWhenUsed="0" w:qFormat="1"/>
+    <w:lsdException w:name="heading 1" w:semiHidden="0" w:uiPriority="9" w:unhideWhenUsed="0" w:qFormat="1"/>
+    <w:lsdException w:name="heading 2" w:semiHidden="0" w:uiPriority="9" w:unhideWhenUsed="0" w:qFormat="1"/>
+    <w:lsdException w:name="heading 3" w:uiPriority="9" w:qFormat="1"/>
+    <w:lsdException w:name="heading 4" w:uiPriority="9" w:qFormat="1"/>
+    <w:lsdException w:name="heading 5" w:uiPriority="9" w:qFormat="1"/>
+    <w:lsdException w:name="heading 6" w:uiPriority="9" w:qFormat="1"/>
+    <w:lsdException w:name="heading 7" w:uiPriority="9" w:qFormat="1"/>
+    <w:lsdException w:name="heading 8" w:uiPriority="9" w:qFormat="1"/>
+    <w:lsdException w:name="heading 9" w:uiPriority="9" w:qFormat="1"/>
+    <w:lsdException w:name="footer" w:uiPriority="99"/>
+    <w:lsdException w:name="caption" w:qFormat="1"/>
+    <w:lsdException w:name="macro" w:semiHidden="0" w:unhideWhenUsed="0"/>
+    <w:lsdException w:name="List Bullet" w:semiHidden="0" w:unhideWhenUsed="0"/>
+    <w:lsdException w:name="List Number" w:semiHidden="0" w:unhideWhenUsed="0"/>
+    <w:lsdException w:name="Title" w:semiHidden="0" w:unhideWhenUsed="0" w:qFormat="1"/>
+    <w:lsdException w:name="List Continue 3" w:semiHidden="0" w:unhideWhenUsed="0"/>
+    <w:lsdException w:name="List Continue 4" w:semiHidden="0" w:unhideWhenUsed="0"/>
+    <w:lsdException w:name="List Continue 5" w:semiHidden="0" w:unhideWhenUsed="0"/>
+    <w:lsdException w:name="Message Header" w:semiHidden="0" w:unhideWhenUsed="0"/>
+    <w:lsdException w:name="Subtitle" w:semiHidden="0" w:unhideWhenUsed="0" w:qFormat="1"/>
+    <w:lsdException w:name="Strong" w:semiHidden="0" w:unhideWhenUsed="0" w:qFormat="1"/>
+    <w:lsdException w:name="Emphasis" w:semiHidden="0" w:unhideWhenUsed="0" w:qFormat="1"/>
+    <w:lsdException w:name="Normal (Web)" w:uiPriority="99"/>
+    <w:lsdException w:name="Table Grid" w:semiHidden="0" w:unhideWhenUsed="0"/>
+    <w:lsdException w:name="Placeholder Text" w:unhideWhenUsed="0"/>
+    <w:lsdException w:name="No Spacing" w:semiHidden="0" w:unhideWhenUsed="0" w:qFormat="1"/>
+    <w:lsdException w:name="Light Shading" w:semiHidden="0" w:unhideWhenUsed="0"/>
+    <w:lsdException w:name="Light List" w:semiHidden="0" w:unhideWhenUsed="0"/>
+    <w:lsdException w:name="Light Grid" w:semiHidden="0" w:unhideWhenUsed="0"/>
+    <w:lsdException w:name="Medium Shading 1" w:semiHidden="0" w:unhideWhenUsed="0"/>
+    <w:lsdException w:name="Medium Shading 2" w:semiHidden="0" w:unhideWhenUsed="0"/>
+    <w:lsdException w:name="Medium List 1" w:semiHidden="0" w:unhideWhenUsed="0"/>
+    <w:lsdException w:name="Medium List 2" w:semiHidden="0" w:unhideWhenUsed="0"/>
+    <w:lsdException w:name="Medium Grid 1" w:semiHidden="0" w:uiPriority="99" w:unhideWhenUsed="0"/>
+    <w:lsdException w:name="Medium Grid 2" w:semiHidden="0" w:uiPriority="1" w:unhideWhenUsed="0" w:qFormat="1"/>
+    <w:lsdException w:name="Medium Grid 3" w:semiHidden="0" w:uiPriority="60" w:unhideWhenUsed="0"/>
+    <w:lsdException w:name="Dark List" w:semiHidden="0" w:uiPriority="61" w:unhideWhenUsed="0"/>
+    <w:lsdException w:name="Colorful Shading" w:semiHidden="0" w:uiPriority="62" w:unhideWhenUsed="0"/>
+    <w:lsdException w:name="Colorful List" w:semiHidden="0" w:uiPriority="63" w:unhideWhenUsed="0"/>
+    <w:lsdException w:name="Colorful Grid" w:semiHidden="0" w:uiPriority="64" w:unhideWhenUsed="0"/>
+    <w:lsdException w:name="Light Shading Accent 1" w:semiHidden="0" w:uiPriority="65" w:unhideWhenUsed="0"/>
+    <w:lsdException w:name="Light List Accent 1" w:semiHidden="0" w:uiPriority="66" w:unhideWhenUsed="0"/>
+    <w:lsdException w:name="Light Grid Accent 1" w:semiHidden="0" w:uiPriority="67" w:unhideWhenUsed="0"/>
+    <w:lsdException w:name="Medium Shading 1 Accent 1" w:semiHidden="0" w:uiPriority="68" w:unhideWhenUsed="0"/>
+    <w:lsdException w:name="Medium Shading 2 Accent 1" w:semiHidden="0" w:uiPriority="69" w:unhideWhenUsed="0"/>
+    <w:lsdException w:name="Medium List 1 Accent 1" w:semiHidden="0" w:uiPriority="70" w:unhideWhenUsed="0"/>
+    <w:lsdException w:name="Revision" w:uiPriority="71" w:unhideWhenUsed="0"/>
+    <w:lsdException w:name="List Paragraph" w:semiHidden="0" w:uiPriority="72" w:unhideWhenUsed="0" w:qFormat="1"/>
+    <w:lsdException w:name="Quote" w:semiHidden="0" w:uiPriority="73" w:unhideWhenUsed="0" w:qFormat="1"/>
+    <w:lsdException w:name="Intense Quote" w:semiHidden="0" w:uiPriority="60" w:unhideWhenUsed="0" w:qFormat="1"/>
+    <w:lsdException w:name="Medium List 2 Accent 1" w:semiHidden="0" w:uiPriority="61" w:unhideWhenUsed="0"/>
+    <w:lsdException w:name="Medium Grid 1 Accent 1" w:semiHidden="0" w:uiPriority="62" w:unhideWhenUsed="0"/>
+    <w:lsdException w:name="Medium Grid 2 Accent 1" w:semiHidden="0" w:uiPriority="63" w:unhideWhenUsed="0"/>
+    <w:lsdException w:name="Medium Grid 3 Accent 1" w:semiHidden="0" w:uiPriority="64" w:unhideWhenUsed="0"/>
+    <w:lsdException w:name="Dark List Accent 1" w:semiHidden="0" w:uiPriority="65" w:unhideWhenUsed="0"/>
+    <w:lsdException w:name="Colorful Shading Accent 1" w:semiHidden="0" w:uiPriority="99" w:unhideWhenUsed="0"/>
+    <w:lsdException w:name="Colorful List Accent 1" w:semiHidden="0" w:uiPriority="34" w:unhideWhenUsed="0" w:qFormat="1"/>
+    <w:lsdException w:name="Colorful Grid Accent 1" w:semiHidden="0" w:uiPriority="29" w:unhideWhenUsed="0" w:qFormat="1"/>
+    <w:lsdException w:name="Light Shading Accent 2" w:semiHidden="0" w:uiPriority="30" w:unhideWhenUsed="0" w:qFormat="1"/>
+    <w:lsdException w:name="Light List Accent 2" w:semiHidden="0" w:uiPriority="66" w:unhideWhenUsed="0"/>
+    <w:lsdException w:name="Light Grid Accent 2" w:semiHidden="0" w:uiPriority="67" w:unhideWhenUsed="0"/>
+    <w:lsdException w:name="Medium Shading 1 Accent 2" w:semiHidden="0" w:uiPriority="68" w:unhideWhenUsed="0"/>
+    <w:lsdException w:name="Medium Shading 2 Accent 2" w:semiHidden="0" w:uiPriority="69" w:unhideWhenUsed="0"/>
+    <w:lsdException w:name="Medium List 1 Accent 2" w:semiHidden="0" w:uiPriority="70" w:unhideWhenUsed="0"/>
+    <w:lsdException w:name="Medium List 2 Accent 2" w:semiHidden="0" w:uiPriority="71" w:unhideWhenUsed="0"/>
+    <w:lsdException w:name="Medium Grid 1 Accent 2" w:semiHidden="0" w:uiPriority="72" w:unhideWhenUsed="0"/>
+    <w:lsdException w:name="Medium Grid 2 Accent 2" w:semiHidden="0" w:uiPriority="73" w:unhideWhenUsed="0"/>
+    <w:lsdException w:name="Medium Grid 3 Accent 2" w:semiHidden="0" w:uiPriority="60" w:unhideWhenUsed="0"/>
+    <w:lsdException w:name="Dark List Accent 2" w:semiHidden="0" w:uiPriority="61" w:unhideWhenUsed="0"/>
+    <w:lsdException w:name="Colorful Shading Accent 2" w:semiHidden="0" w:uiPriority="62" w:unhideWhenUsed="0"/>
+    <w:lsdException w:name="Colorful List Accent 2" w:semiHidden="0" w:uiPriority="63" w:unhideWhenUsed="0"/>
+    <w:lsdException w:name="Colorful Grid Accent 2" w:semiHidden="0" w:uiPriority="64" w:unhideWhenUsed="0"/>
+    <w:lsdException w:name="Light Shading Accent 3" w:semiHidden="0" w:uiPriority="65" w:unhideWhenUsed="0"/>
+    <w:lsdException w:name="Light List Accent 3" w:semiHidden="0" w:uiPriority="66" w:unhideWhenUsed="0"/>
+    <w:lsdException w:name="Light Grid Accent 3" w:semiHidden="0" w:uiPriority="67" w:unhideWhenUsed="0"/>
+    <w:lsdException w:name="Medium Shading 1 Accent 3" w:semiHidden="0" w:uiPriority="68" w:unhideWhenUsed="0"/>
+    <w:lsdException w:name="Medium Shading 2 Accent 3" w:semiHidden="0" w:uiPriority="69" w:unhideWhenUsed="0"/>
+    <w:lsdException w:name="Medium List 1 Accent 3" w:semiHidden="0" w:uiPriority="70" w:unhideWhenUsed="0"/>
+    <w:lsdException w:name="Medium List 2 Accent 3" w:semiHidden="0" w:uiPriority="71" w:unhideWhenUsed="0"/>
+    <w:lsdException w:name="Medium Grid 1 Accent 3" w:semiHidden="0" w:uiPriority="72" w:unhideWhenUsed="0"/>
+    <w:lsdException w:name="Medium Grid 2 Accent 3" w:semiHidden="0" w:uiPriority="73" w:unhideWhenUsed="0"/>
+    <w:lsdException w:name="Medium Grid 3 Accent 3" w:semiHidden="0" w:uiPriority="60" w:unhideWhenUsed="0"/>
+    <w:lsdException w:name="Dark List Accent 3" w:semiHidden="0" w:uiPriority="61" w:unhideWhenUsed="0"/>
+    <w:lsdException w:name="Colorful Shading Accent 3" w:semiHidden="0" w:uiPriority="62" w:unhideWhenUsed="0"/>
+    <w:lsdException w:name="Colorful List Accent 3" w:semiHidden="0" w:uiPriority="63" w:unhideWhenUsed="0"/>
+    <w:lsdException w:name="Colorful Grid Accent 3" w:semiHidden="0" w:uiPriority="64" w:unhideWhenUsed="0"/>
+    <w:lsdException w:name="Light Shading Accent 4" w:semiHidden="0" w:uiPriority="65" w:unhideWhenUsed="0"/>
+    <w:lsdException w:name="Light List Accent 4" w:semiHidden="0" w:uiPriority="66" w:unhideWhenUsed="0"/>
+    <w:lsdException w:name="Light Grid Accent 4" w:semiHidden="0" w:uiPriority="67" w:unhideWhenUsed="0"/>
+    <w:lsdException w:name="Medium Shading 1 Accent 4" w:semiHidden="0" w:uiPriority="68" w:unhideWhenUsed="0"/>
+    <w:lsdException w:name="Medium Shading 2 Accent 4" w:semiHidden="0" w:uiPriority="69" w:unhideWhenUsed="0"/>
+    <w:lsdException w:name="Medium List 1 Accent 4" w:semiHidden="0" w:uiPriority="70" w:unhideWhenUsed="0"/>
+    <w:lsdException w:name="Medium List 2 Accent 4" w:semiHidden="0" w:uiPriority="71" w:unhideWhenUsed="0"/>
+    <w:lsdException w:name="Medium Grid 1 Accent 4" w:semiHidden="0" w:uiPriority="72" w:unhideWhenUsed="0"/>
+    <w:lsdException w:name="Medium Grid 2 Accent 4" w:semiHidden="0" w:uiPriority="73" w:unhideWhenUsed="0"/>
+    <w:lsdException w:name="Medium Grid 3 Accent 4" w:semiHidden="0" w:uiPriority="60" w:unhideWhenUsed="0"/>
+    <w:lsdException w:name="Dark List Accent 4" w:semiHidden="0" w:uiPriority="61" w:unhideWhenUsed="0"/>
+    <w:lsdException w:name="Colorful Shading Accent 4" w:semiHidden="0" w:uiPriority="62" w:unhideWhenUsed="0"/>
+    <w:lsdException w:name="Colorful List Accent 4" w:semiHidden="0" w:uiPriority="63" w:unhideWhenUsed="0"/>
+    <w:lsdException w:name="Colorful Grid Accent 4" w:semiHidden="0" w:uiPriority="64" w:unhideWhenUsed="0"/>
+    <w:lsdException w:name="Light Shading Accent 5" w:semiHidden="0" w:uiPriority="65" w:unhideWhenUsed="0"/>
+    <w:lsdException w:name="Light List Accent 5" w:semiHidden="0" w:uiPriority="66" w:unhideWhenUsed="0"/>
+    <w:lsdException w:name="Light Grid Accent 5" w:semiHidden="0" w:uiPriority="67" w:unhideWhenUsed="0"/>
+    <w:lsdException w:name="Medium Shading 1 Accent 5" w:semiHidden="0" w:uiPriority="68" w:unhideWhenUsed="0"/>
+    <w:lsdException w:name="Medium Shading 2 Accent 5" w:semiHidden="0" w:uiPriority="69" w:unhideWhenUsed="0"/>
+    <w:lsdException w:name="Medium List 1 Accent 5" w:semiHidden="0" w:uiPriority="70" w:unhideWhenUsed="0"/>
+    <w:lsdException w:name="Medium List 2 Accent 5" w:semiHidden="0" w:uiPriority="71" w:unhideWhenUsed="0"/>
+    <w:lsdException w:name="Medium Grid 1 Accent 5" w:semiHidden="0" w:uiPriority="72" w:unhideWhenUsed="0"/>
+    <w:lsdException w:name="Medium Grid 2 Accent 5" w:semiHidden="0" w:uiPriority="73" w:unhideWhenUsed="0"/>
+    <w:lsdException w:name="Medium Grid 3 Accent 5" w:semiHidden="0" w:uiPriority="60" w:unhideWhenUsed="0"/>
+    <w:lsdException w:name="Dark List Accent 5" w:semiHidden="0" w:uiPriority="61" w:unhideWhenUsed="0"/>
+    <w:lsdException w:name="Colorful Shading Accent 5" w:semiHidden="0" w:uiPriority="62" w:unhideWhenUsed="0"/>
+    <w:lsdException w:name="Colorful List Accent 5" w:semiHidden="0" w:uiPriority="63" w:unhideWhenUsed="0"/>
+    <w:lsdException w:name="Colorful Grid Accent 5" w:semiHidden="0" w:uiPriority="64" w:unhideWhenUsed="0"/>
+    <w:lsdException w:name="Light Shading Accent 6" w:semiHidden="0" w:uiPriority="65" w:unhideWhenUsed="0"/>
+    <w:lsdException w:name="Light List Accent 6" w:semiHidden="0" w:uiPriority="66" w:unhideWhenUsed="0"/>
+    <w:lsdException w:name="Light Grid Accent 6" w:semiHidden="0" w:uiPriority="67" w:unhideWhenUsed="0"/>
+    <w:lsdException w:name="Medium Shading 1 Accent 6" w:semiHidden="0" w:uiPriority="68" w:unhideWhenUsed="0"/>
+    <w:lsdException w:name="Medium Shading 2 Accent 6" w:semiHidden="0" w:uiPriority="69" w:unhideWhenUsed="0"/>
+    <w:lsdException w:name="Medium List 1 Accent 6" w:semiHidden="0" w:uiPriority="70" w:unhideWhenUsed="0"/>
+    <w:lsdException w:name="Medium List 2 Accent 6" w:semiHidden="0" w:uiPriority="71" w:unhideWhenUsed="0"/>
+    <w:lsdException w:name="Medium Grid 1 Accent 6" w:semiHidden="0" w:uiPriority="72" w:unhideWhenUsed="0"/>
+    <w:lsdException w:name="Medium Grid 2 Accent 6" w:semiHidden="0" w:uiPriority="73" w:unhideWhenUsed="0"/>
+    <w:lsdException w:name="Medium Grid 3 Accent 6" w:semiHidden="0" w:uiPriority="60" w:unhideWhenUsed="0"/>
+    <w:lsdException w:name="Dark List Accent 6" w:semiHidden="0" w:uiPriority="61" w:unhideWhenUsed="0"/>
+    <w:lsdException w:name="Colorful Shading Accent 6" w:semiHidden="0" w:uiPriority="62" w:unhideWhenUsed="0"/>
+    <w:lsdException w:name="Colorful List Accent 6" w:semiHidden="0" w:uiPriority="63" w:unhideWhenUsed="0"/>
+    <w:lsdException w:name="Colorful Grid Accent 6" w:semiHidden="0" w:uiPriority="64" w:unhideWhenUsed="0"/>
+    <w:lsdException w:name="Subtle Emphasis" w:semiHidden="0" w:uiPriority="65" w:unhideWhenUsed="0" w:qFormat="1"/>
+    <w:lsdException w:name="Intense Emphasis" w:semiHidden="0" w:uiPriority="66" w:unhideWhenUsed="0" w:qFormat="1"/>
+    <w:lsdException w:name="Subtle Reference" w:semiHidden="0" w:uiPriority="67" w:unhideWhenUsed="0" w:qFormat="1"/>
+    <w:lsdException w:name="Intense Reference" w:semiHidden="0" w:uiPriority="68" w:unhideWhenUsed="0" w:qFormat="1"/>
+    <w:lsdException w:name="Book Title" w:semiHidden="0" w:uiPriority="69" w:unhideWhenUsed="0" w:qFormat="1"/>
+    <w:lsdException w:name="Bibliography" w:uiPriority="70"/>
+    <w:lsdException w:name="TOC Heading" w:uiPriority="71" w:qFormat="1"/>
   </w:latentStyles>
   <w:style w:type="paragraph" w:default="1" w:styleId="Normal">
     <w:name w:val="Normal"/>
@@ -6491,6 +6115,7 @@
     <w:uiPriority w:val="99"/>
     <w:semiHidden/>
     <w:unhideWhenUsed/>
+    <w:qFormat/>
     <w:tblPr>
       <w:tblInd w:w="0" w:type="dxa"/>
       <w:tblCellMar>
@@ -7072,7 +6697,7 @@
     <w:basedOn w:val="DefaultParagraphFont"/>
     <w:rsid w:val="009C4D7C"/>
   </w:style>
-  <w:style w:type="character" w:styleId="UnresolvedMention">
+  <w:style w:type="character" w:customStyle="1" w:styleId="UnresolvedMention">
     <w:name w:val="Unresolved Mention"/>
     <w:basedOn w:val="DefaultParagraphFont"/>
     <w:uiPriority w:val="99"/>
@@ -7360,7 +6985,7 @@
   <a:extraClrSchemeLst/>
   <a:extLst>
     <a:ext uri="{05A4C25C-085E-4340-85A3-A5531E510DB2}">
-      <thm15:themeFamily xmlns:thm15="http://schemas.microsoft.com/office/thememl/2012/main" name="Office Theme" id="{62F939B6-93AF-4DB8-9C6B-D6C7DFDC589F}" vid="{4A3C46E8-61CC-4603-A589-7422A47A8E4A}"/>
+      <thm15:themeFamily xmlns:thm15="http://schemas.microsoft.com/office/thememl/2012/main" xmlns="" name="Office Theme" id="{62F939B6-93AF-4DB8-9C6B-D6C7DFDC589F}" vid="{4A3C46E8-61CC-4603-A589-7422A47A8E4A}"/>
     </a:ext>
   </a:extLst>
 </a:theme>

</xml_diff>